<commit_message>
Remane di alcuni file e pacchetti
</commit_message>
<xml_diff>
--- a/Semilavorati/Object Design/ODD.docx
+++ b/Semilavorati/Object Design/ODD.docx
@@ -558,7 +558,23 @@
           <w:szCs w:val="26"/>
           <w:lang w:eastAsia="it-IT"/>
         </w:rPr>
-        <w:t>Per metodi: scritti appena dopo quest’ultimo è stato dichiarato</w:t>
+        <w:t xml:space="preserve">Per metodi: scritti appena </w:t>
+      </w:r>
+      <w:r>
+        <w:rPr>
+          <w:sz w:val="26"/>
+          <w:szCs w:val="26"/>
+          <w:lang w:eastAsia="it-IT"/>
+        </w:rPr>
+        <w:t>prima</w:t>
+      </w:r>
+      <w:r>
+        <w:rPr>
+          <w:sz w:val="26"/>
+          <w:szCs w:val="26"/>
+          <w:lang w:eastAsia="it-IT"/>
+        </w:rPr>
+        <w:t xml:space="preserve"> quest’ultimo è stato dichiarato</w:t>
       </w:r>
     </w:p>
     <w:p>
@@ -703,7 +719,15 @@
           <w:szCs w:val="26"/>
           <w:lang w:eastAsia="it-IT"/>
         </w:rPr>
-        <w:t>2.</w:t>
+        <w:t>2</w:t>
+      </w:r>
+      <w:r>
+        <w:rPr>
+          <w:sz w:val="26"/>
+          <w:szCs w:val="26"/>
+          <w:lang w:eastAsia="it-IT"/>
+        </w:rPr>
+        <w:t>.</w:t>
       </w:r>
       <w:r>
         <w:rPr>
@@ -719,32 +743,32 @@
           <w:szCs w:val="26"/>
           <w:lang w:eastAsia="it-IT"/>
         </w:rPr>
-        <w:t>Dichiarazioni di costanti</w:t>
-      </w:r>
-      <w:r>
-        <w:rPr>
-          <w:sz w:val="26"/>
-          <w:szCs w:val="26"/>
-          <w:lang w:eastAsia="it-IT"/>
-        </w:rPr>
-        <w:t xml:space="preserve"> con possibile commento</w:t>
-      </w:r>
-    </w:p>
-    <w:p>
-      <w:pPr>
-        <w:rPr>
-          <w:sz w:val="26"/>
-          <w:szCs w:val="26"/>
-          <w:lang w:eastAsia="it-IT"/>
-        </w:rPr>
-      </w:pPr>
-      <w:r>
-        <w:rPr>
-          <w:sz w:val="26"/>
-          <w:szCs w:val="26"/>
-          <w:lang w:eastAsia="it-IT"/>
-        </w:rPr>
-        <w:t>3.</w:t>
+        <w:t>Costruttore</w:t>
+      </w:r>
+    </w:p>
+    <w:p>
+      <w:pPr>
+        <w:rPr>
+          <w:sz w:val="26"/>
+          <w:szCs w:val="26"/>
+          <w:lang w:eastAsia="it-IT"/>
+        </w:rPr>
+      </w:pPr>
+      <w:r>
+        <w:rPr>
+          <w:sz w:val="26"/>
+          <w:szCs w:val="26"/>
+          <w:lang w:eastAsia="it-IT"/>
+        </w:rPr>
+        <w:t>3</w:t>
+      </w:r>
+      <w:r>
+        <w:rPr>
+          <w:sz w:val="26"/>
+          <w:szCs w:val="26"/>
+          <w:lang w:eastAsia="it-IT"/>
+        </w:rPr>
+        <w:t>.</w:t>
       </w:r>
       <w:r>
         <w:rPr>
@@ -760,121 +784,6 @@
           <w:szCs w:val="26"/>
           <w:lang w:eastAsia="it-IT"/>
         </w:rPr>
-        <w:t>Dichiarazioni di variabili di classe</w:t>
-      </w:r>
-      <w:r>
-        <w:rPr>
-          <w:sz w:val="26"/>
-          <w:szCs w:val="26"/>
-          <w:lang w:eastAsia="it-IT"/>
-        </w:rPr>
-        <w:t xml:space="preserve"> con possibile commento</w:t>
-      </w:r>
-    </w:p>
-    <w:p>
-      <w:pPr>
-        <w:rPr>
-          <w:sz w:val="26"/>
-          <w:szCs w:val="26"/>
-          <w:lang w:eastAsia="it-IT"/>
-        </w:rPr>
-      </w:pPr>
-      <w:r>
-        <w:rPr>
-          <w:sz w:val="26"/>
-          <w:szCs w:val="26"/>
-          <w:lang w:eastAsia="it-IT"/>
-        </w:rPr>
-        <w:t>4.</w:t>
-      </w:r>
-      <w:r>
-        <w:rPr>
-          <w:sz w:val="26"/>
-          <w:szCs w:val="26"/>
-          <w:lang w:eastAsia="it-IT"/>
-        </w:rPr>
-        <w:t xml:space="preserve">   </w:t>
-      </w:r>
-      <w:r>
-        <w:rPr>
-          <w:sz w:val="26"/>
-          <w:szCs w:val="26"/>
-          <w:lang w:eastAsia="it-IT"/>
-        </w:rPr>
-        <w:t>Dichiarazioni di variabili d’istanza</w:t>
-      </w:r>
-      <w:r>
-        <w:rPr>
-          <w:sz w:val="26"/>
-          <w:szCs w:val="26"/>
-          <w:lang w:eastAsia="it-IT"/>
-        </w:rPr>
-        <w:t xml:space="preserve"> con possibile commento</w:t>
-      </w:r>
-    </w:p>
-    <w:p>
-      <w:pPr>
-        <w:rPr>
-          <w:sz w:val="26"/>
-          <w:szCs w:val="26"/>
-          <w:lang w:eastAsia="it-IT"/>
-        </w:rPr>
-      </w:pPr>
-      <w:r>
-        <w:rPr>
-          <w:sz w:val="26"/>
-          <w:szCs w:val="26"/>
-          <w:lang w:eastAsia="it-IT"/>
-        </w:rPr>
-        <w:t>5.</w:t>
-      </w:r>
-      <w:r>
-        <w:rPr>
-          <w:sz w:val="26"/>
-          <w:szCs w:val="26"/>
-          <w:lang w:eastAsia="it-IT"/>
-        </w:rPr>
-        <w:t xml:space="preserve">   </w:t>
-      </w:r>
-      <w:r>
-        <w:rPr>
-          <w:sz w:val="26"/>
-          <w:szCs w:val="26"/>
-          <w:lang w:eastAsia="it-IT"/>
-        </w:rPr>
-        <w:t>Costruttore</w:t>
-      </w:r>
-    </w:p>
-    <w:p>
-      <w:pPr>
-        <w:rPr>
-          <w:sz w:val="26"/>
-          <w:szCs w:val="26"/>
-          <w:lang w:eastAsia="it-IT"/>
-        </w:rPr>
-      </w:pPr>
-      <w:r>
-        <w:rPr>
-          <w:sz w:val="26"/>
-          <w:szCs w:val="26"/>
-          <w:lang w:eastAsia="it-IT"/>
-        </w:rPr>
-        <w:t>6.</w:t>
-      </w:r>
-      <w:r>
-        <w:rPr>
-          <w:sz w:val="26"/>
-          <w:szCs w:val="26"/>
-          <w:lang w:eastAsia="it-IT"/>
-        </w:rPr>
-        <w:t xml:space="preserve">   </w:t>
-      </w:r>
-      <w:r>
-        <w:rPr>
-          <w:sz w:val="26"/>
-          <w:szCs w:val="26"/>
-          <w:lang w:eastAsia="it-IT"/>
-        </w:rPr>
         <w:t>Possibile commento</w:t>
       </w:r>
       <w:r>
@@ -884,6 +793,81 @@
           <w:lang w:eastAsia="it-IT"/>
         </w:rPr>
         <w:t xml:space="preserve"> e dichiarazione metodi e variabili</w:t>
+      </w:r>
+    </w:p>
+    <w:p>
+      <w:pPr>
+        <w:rPr>
+          <w:sz w:val="26"/>
+          <w:szCs w:val="26"/>
+          <w:lang w:eastAsia="it-IT"/>
+        </w:rPr>
+      </w:pPr>
+      <w:r>
+        <w:rPr>
+          <w:sz w:val="26"/>
+          <w:szCs w:val="26"/>
+          <w:lang w:eastAsia="it-IT"/>
+        </w:rPr>
+        <w:t xml:space="preserve">4.   </w:t>
+      </w:r>
+      <w:r>
+        <w:rPr>
+          <w:sz w:val="26"/>
+          <w:szCs w:val="26"/>
+          <w:lang w:eastAsia="it-IT"/>
+        </w:rPr>
+        <w:t>Dichiarazioni di costanti con possibile commento</w:t>
+      </w:r>
+    </w:p>
+    <w:p>
+      <w:pPr>
+        <w:rPr>
+          <w:sz w:val="26"/>
+          <w:szCs w:val="26"/>
+          <w:lang w:eastAsia="it-IT"/>
+        </w:rPr>
+      </w:pPr>
+      <w:r>
+        <w:rPr>
+          <w:sz w:val="26"/>
+          <w:szCs w:val="26"/>
+          <w:lang w:eastAsia="it-IT"/>
+        </w:rPr>
+        <w:t>5</w:t>
+      </w:r>
+      <w:r>
+        <w:rPr>
+          <w:sz w:val="26"/>
+          <w:szCs w:val="26"/>
+          <w:lang w:eastAsia="it-IT"/>
+        </w:rPr>
+        <w:t>.   Dichiarazioni di variabili di classe con possibile commento</w:t>
+      </w:r>
+    </w:p>
+    <w:p>
+      <w:pPr>
+        <w:rPr>
+          <w:sz w:val="26"/>
+          <w:szCs w:val="26"/>
+          <w:lang w:eastAsia="it-IT"/>
+        </w:rPr>
+      </w:pPr>
+      <w:r>
+        <w:rPr>
+          <w:sz w:val="26"/>
+          <w:szCs w:val="26"/>
+          <w:lang w:eastAsia="it-IT"/>
+        </w:rPr>
+        <w:t>6</w:t>
+      </w:r>
+      <w:r>
+        <w:rPr>
+          <w:sz w:val="26"/>
+          <w:szCs w:val="26"/>
+          <w:lang w:eastAsia="it-IT"/>
+        </w:rPr>
+        <w:t>.   Dichiarazioni di variabili d’istanza con possibile commento</w:t>
       </w:r>
     </w:p>
     <w:p>
@@ -929,16 +913,14 @@
         </w:rPr>
         <w:t xml:space="preserve">I nomi delle pagine dovranno essere scritti in minuscolo e vi sarà un </w:t>
       </w:r>
-      <w:proofErr w:type="gramStart"/>
-      <w:r>
-        <w:rPr>
-          <w:sz w:val="26"/>
-          <w:szCs w:val="26"/>
-          <w:lang w:eastAsia="it-IT"/>
-        </w:rPr>
-        <w:t>“ –</w:t>
-      </w:r>
-      <w:proofErr w:type="gramEnd"/>
+      <w:r>
+        <w:rPr>
+          <w:sz w:val="26"/>
+          <w:szCs w:val="26"/>
+          <w:lang w:eastAsia="it-IT"/>
+        </w:rPr>
+        <w:t>“–</w:t>
+      </w:r>
       <w:r>
         <w:rPr>
           <w:sz w:val="26"/>
@@ -997,6 +979,23 @@
         <w:rPr>
           <w:sz w:val="26"/>
           <w:szCs w:val="26"/>
+          <w:lang w:eastAsia="it-IT"/>
+        </w:rPr>
+      </w:pPr>
+      <w:r>
+        <w:rPr>
+          <w:sz w:val="26"/>
+          <w:szCs w:val="26"/>
+          <w:lang w:eastAsia="it-IT"/>
+        </w:rPr>
+        <w:t>●   RAD: Requirements Analysis Document</w:t>
+      </w:r>
+    </w:p>
+    <w:p>
+      <w:pPr>
+        <w:rPr>
+          <w:sz w:val="26"/>
+          <w:szCs w:val="26"/>
           <w:lang w:val="en-US" w:eastAsia="it-IT"/>
         </w:rPr>
       </w:pPr>
@@ -1022,7 +1021,7 @@
           <w:szCs w:val="26"/>
           <w:lang w:val="en-US" w:eastAsia="it-IT"/>
         </w:rPr>
-        <w:t>RAD: Requirements Analysis Document</w:t>
+        <w:t>SDD: System Design Document</w:t>
       </w:r>
     </w:p>
     <w:p>
@@ -1055,7 +1054,7 @@
           <w:szCs w:val="26"/>
           <w:lang w:val="en-US" w:eastAsia="it-IT"/>
         </w:rPr>
-        <w:t>SDD: System Design Document</w:t>
+        <w:t>ODD: Object Design Document</w:t>
       </w:r>
     </w:p>
     <w:p>
@@ -1066,11 +1065,37 @@
           <w:lang w:val="en-US" w:eastAsia="it-IT"/>
         </w:rPr>
       </w:pPr>
-      <w:r>
-        <w:rPr>
-          <w:sz w:val="26"/>
-          <w:szCs w:val="26"/>
-          <w:lang w:val="en-US" w:eastAsia="it-IT"/>
+    </w:p>
+    <w:p>
+      <w:pPr>
+        <w:rPr>
+          <w:sz w:val="26"/>
+          <w:szCs w:val="26"/>
+          <w:lang w:eastAsia="it-IT"/>
+        </w:rPr>
+      </w:pPr>
+      <w:r>
+        <w:rPr>
+          <w:sz w:val="26"/>
+          <w:szCs w:val="26"/>
+          <w:lang w:eastAsia="it-IT"/>
+        </w:rPr>
+        <w:t>Abbreviazioni:</w:t>
+      </w:r>
+    </w:p>
+    <w:p>
+      <w:pPr>
+        <w:rPr>
+          <w:sz w:val="26"/>
+          <w:szCs w:val="26"/>
+          <w:lang w:eastAsia="it-IT"/>
+        </w:rPr>
+      </w:pPr>
+      <w:r>
+        <w:rPr>
+          <w:sz w:val="26"/>
+          <w:szCs w:val="26"/>
+          <w:lang w:eastAsia="it-IT"/>
         </w:rPr>
         <w:t>●</w:t>
       </w:r>
@@ -1078,7 +1103,7 @@
         <w:rPr>
           <w:sz w:val="26"/>
           <w:szCs w:val="26"/>
-          <w:lang w:val="en-US" w:eastAsia="it-IT"/>
+          <w:lang w:eastAsia="it-IT"/>
         </w:rPr>
         <w:t xml:space="preserve">   </w:t>
       </w:r>
@@ -1086,76 +1111,9 @@
         <w:rPr>
           <w:sz w:val="26"/>
           <w:szCs w:val="26"/>
-          <w:lang w:val="en-US" w:eastAsia="it-IT"/>
-        </w:rPr>
-        <w:t>ODD: Object Design Document</w:t>
-      </w:r>
-    </w:p>
-    <w:p>
-      <w:pPr>
-        <w:rPr>
-          <w:sz w:val="26"/>
-          <w:szCs w:val="26"/>
-          <w:lang w:val="en-US" w:eastAsia="it-IT"/>
-        </w:rPr>
-      </w:pPr>
-    </w:p>
-    <w:p>
-      <w:pPr>
-        <w:rPr>
-          <w:sz w:val="26"/>
-          <w:szCs w:val="26"/>
-          <w:lang w:eastAsia="it-IT"/>
-        </w:rPr>
-      </w:pPr>
-      <w:r>
-        <w:rPr>
-          <w:sz w:val="26"/>
-          <w:szCs w:val="26"/>
-          <w:lang w:eastAsia="it-IT"/>
-        </w:rPr>
-        <w:t>Abbreviazioni:</w:t>
-      </w:r>
-    </w:p>
-    <w:p>
-      <w:pPr>
-        <w:rPr>
-          <w:sz w:val="26"/>
-          <w:szCs w:val="26"/>
-          <w:lang w:eastAsia="it-IT"/>
-        </w:rPr>
-      </w:pPr>
-      <w:r>
-        <w:rPr>
-          <w:sz w:val="26"/>
-          <w:szCs w:val="26"/>
-          <w:lang w:eastAsia="it-IT"/>
-        </w:rPr>
-        <w:t>●</w:t>
-      </w:r>
-      <w:r>
-        <w:rPr>
-          <w:sz w:val="26"/>
-          <w:szCs w:val="26"/>
-          <w:lang w:eastAsia="it-IT"/>
-        </w:rPr>
-        <w:t xml:space="preserve">   </w:t>
-      </w:r>
-      <w:r>
-        <w:rPr>
-          <w:sz w:val="26"/>
-          <w:szCs w:val="26"/>
-          <w:lang w:eastAsia="it-IT"/>
-        </w:rPr>
-        <w:t xml:space="preserve">DB: </w:t>
-      </w:r>
-      <w:r>
-        <w:rPr>
-          <w:sz w:val="26"/>
-          <w:szCs w:val="26"/>
-          <w:lang w:eastAsia="it-IT"/>
-        </w:rPr>
-        <w:t>Database</w:t>
+          <w:lang w:eastAsia="it-IT"/>
+        </w:rPr>
+        <w:t>DB: Database</w:t>
       </w:r>
     </w:p>
     <w:p>
@@ -1188,53 +1146,221 @@
     <w:p>
       <w:pPr>
         <w:rPr>
-          <w:sz w:val="26"/>
-          <w:szCs w:val="26"/>
-          <w:lang w:eastAsia="it-IT"/>
-        </w:rPr>
-      </w:pPr>
-      <w:r>
-        <w:rPr>
-          <w:sz w:val="26"/>
-          <w:szCs w:val="26"/>
-          <w:lang w:eastAsia="it-IT"/>
-        </w:rPr>
-        <w:t>Data Access Object (DAO), è un pattern…</w:t>
-      </w:r>
-    </w:p>
-    <w:p>
-      <w:pPr>
-        <w:rPr>
-          <w:lang w:eastAsia="it-IT"/>
-        </w:rPr>
-      </w:pPr>
-    </w:p>
-    <w:p>
-      <w:pPr>
-        <w:spacing w:after="0" w:line="240" w:lineRule="auto"/>
-        <w:rPr>
-          <w:rFonts w:ascii="Arial" w:eastAsia="Times New Roman" w:hAnsi="Arial" w:cs="Arial"/>
           <w:b/>
           <w:bCs/>
-          <w:color w:val="000000"/>
-          <w:sz w:val="32"/>
-          <w:szCs w:val="32"/>
-          <w:lang w:eastAsia="it-IT"/>
-        </w:rPr>
-      </w:pPr>
-    </w:p>
-    <w:p>
-      <w:pPr>
-        <w:pStyle w:val="Titolo1"/>
-        <w:rPr>
-          <w:rFonts w:eastAsia="Times New Roman"/>
-          <w:lang w:eastAsia="it-IT"/>
-        </w:rPr>
-      </w:pPr>
-    </w:p>
-    <w:p>
-      <w:pPr>
-        <w:pStyle w:val="Titolo1"/>
+          <w:sz w:val="26"/>
+          <w:szCs w:val="26"/>
+          <w:lang w:eastAsia="it-IT"/>
+        </w:rPr>
+      </w:pPr>
+      <w:r>
+        <w:rPr>
+          <w:b/>
+          <w:bCs/>
+          <w:sz w:val="26"/>
+          <w:szCs w:val="26"/>
+          <w:lang w:eastAsia="it-IT"/>
+        </w:rPr>
+        <w:t>MVC Pattern</w:t>
+      </w:r>
+    </w:p>
+    <w:p>
+      <w:pPr>
+        <w:spacing w:after="0"/>
+        <w:rPr>
+          <w:sz w:val="26"/>
+          <w:szCs w:val="26"/>
+          <w:lang w:eastAsia="it-IT"/>
+        </w:rPr>
+      </w:pPr>
+      <w:r>
+        <w:rPr>
+          <w:sz w:val="26"/>
+          <w:szCs w:val="26"/>
+          <w:lang w:eastAsia="it-IT"/>
+        </w:rPr>
+        <w:t>Lo schema che abbiamo identificato è esattamente quello proposto dal pattern MVC. In particolare:</w:t>
+      </w:r>
+    </w:p>
+    <w:p>
+      <w:pPr>
+        <w:spacing w:after="0"/>
+        <w:rPr>
+          <w:sz w:val="26"/>
+          <w:szCs w:val="26"/>
+          <w:lang w:eastAsia="it-IT"/>
+        </w:rPr>
+      </w:pPr>
+    </w:p>
+    <w:p>
+      <w:pPr>
+        <w:pStyle w:val="Paragrafoelenco"/>
+        <w:numPr>
+          <w:ilvl w:val="0"/>
+          <w:numId w:val="7"/>
+        </w:numPr>
+        <w:spacing w:after="0"/>
+        <w:rPr>
+          <w:sz w:val="26"/>
+          <w:szCs w:val="26"/>
+          <w:lang w:eastAsia="it-IT"/>
+        </w:rPr>
+      </w:pPr>
+      <w:r>
+        <w:rPr>
+          <w:i/>
+          <w:iCs/>
+          <w:sz w:val="26"/>
+          <w:szCs w:val="26"/>
+          <w:lang w:eastAsia="it-IT"/>
+        </w:rPr>
+        <w:t>Model:</w:t>
+      </w:r>
+      <w:r>
+        <w:rPr>
+          <w:sz w:val="26"/>
+          <w:szCs w:val="26"/>
+          <w:lang w:eastAsia="it-IT"/>
+        </w:rPr>
+        <w:t xml:space="preserve"> contiene i metodi di accesso ai dati.</w:t>
+      </w:r>
+    </w:p>
+    <w:p>
+      <w:pPr>
+        <w:spacing w:after="0"/>
+        <w:rPr>
+          <w:sz w:val="26"/>
+          <w:szCs w:val="26"/>
+          <w:lang w:eastAsia="it-IT"/>
+        </w:rPr>
+      </w:pPr>
+    </w:p>
+    <w:p>
+      <w:pPr>
+        <w:pStyle w:val="Paragrafoelenco"/>
+        <w:numPr>
+          <w:ilvl w:val="0"/>
+          <w:numId w:val="7"/>
+        </w:numPr>
+        <w:spacing w:after="0"/>
+        <w:rPr>
+          <w:sz w:val="26"/>
+          <w:szCs w:val="26"/>
+          <w:lang w:eastAsia="it-IT"/>
+        </w:rPr>
+      </w:pPr>
+      <w:r>
+        <w:rPr>
+          <w:i/>
+          <w:iCs/>
+          <w:sz w:val="26"/>
+          <w:szCs w:val="26"/>
+          <w:lang w:eastAsia="it-IT"/>
+        </w:rPr>
+        <w:t>View:</w:t>
+      </w:r>
+      <w:r>
+        <w:rPr>
+          <w:sz w:val="26"/>
+          <w:szCs w:val="26"/>
+          <w:lang w:eastAsia="it-IT"/>
+        </w:rPr>
+        <w:t xml:space="preserve"> si occupa di visualizzare i dati all'utente e gestisce l'interazione fra quest'ultimo e l'infrastruttura sottostante</w:t>
+      </w:r>
+      <w:r>
+        <w:rPr>
+          <w:sz w:val="26"/>
+          <w:szCs w:val="26"/>
+          <w:lang w:eastAsia="it-IT"/>
+        </w:rPr>
+        <w:t>(webcontent)</w:t>
+      </w:r>
+      <w:r>
+        <w:rPr>
+          <w:sz w:val="26"/>
+          <w:szCs w:val="26"/>
+          <w:lang w:eastAsia="it-IT"/>
+        </w:rPr>
+        <w:t>.</w:t>
+      </w:r>
+    </w:p>
+    <w:p>
+      <w:pPr>
+        <w:spacing w:after="0"/>
+        <w:rPr>
+          <w:sz w:val="26"/>
+          <w:szCs w:val="26"/>
+          <w:u w:val="single"/>
+          <w:lang w:eastAsia="it-IT"/>
+        </w:rPr>
+      </w:pPr>
+    </w:p>
+    <w:p>
+      <w:pPr>
+        <w:pStyle w:val="Paragrafoelenco"/>
+        <w:numPr>
+          <w:ilvl w:val="0"/>
+          <w:numId w:val="7"/>
+        </w:numPr>
+        <w:spacing w:after="0"/>
+        <w:rPr>
+          <w:sz w:val="26"/>
+          <w:szCs w:val="26"/>
+          <w:lang w:eastAsia="it-IT"/>
+        </w:rPr>
+      </w:pPr>
+      <w:r>
+        <w:rPr>
+          <w:i/>
+          <w:iCs/>
+          <w:sz w:val="26"/>
+          <w:szCs w:val="26"/>
+          <w:lang w:eastAsia="it-IT"/>
+        </w:rPr>
+        <w:t>Control</w:t>
+      </w:r>
+      <w:r>
+        <w:rPr>
+          <w:i/>
+          <w:iCs/>
+          <w:sz w:val="26"/>
+          <w:szCs w:val="26"/>
+          <w:lang w:eastAsia="it-IT"/>
+        </w:rPr>
+        <w:t>ler</w:t>
+      </w:r>
+      <w:r>
+        <w:rPr>
+          <w:i/>
+          <w:iCs/>
+          <w:sz w:val="26"/>
+          <w:szCs w:val="26"/>
+          <w:lang w:eastAsia="it-IT"/>
+        </w:rPr>
+        <w:t>:</w:t>
+      </w:r>
+      <w:r>
+        <w:rPr>
+          <w:sz w:val="26"/>
+          <w:szCs w:val="26"/>
+          <w:lang w:eastAsia="it-IT"/>
+        </w:rPr>
+        <w:t xml:space="preserve"> riceve i comandi dell'utente attraverso il View e reagisce eseguendo delle operazioni che possono interessare il Model e che portano generalmente ad un cambiamento di stato del View.</w:t>
+      </w:r>
+    </w:p>
+    <w:p>
+      <w:pPr>
+        <w:rPr>
+          <w:b/>
+          <w:bCs/>
+          <w:sz w:val="26"/>
+          <w:szCs w:val="26"/>
+          <w:lang w:eastAsia="it-IT"/>
+        </w:rPr>
+      </w:pPr>
+    </w:p>
+    <w:p>
+      <w:pPr>
         <w:rPr>
           <w:rFonts w:eastAsia="Times New Roman"/>
           <w:sz w:val="36"/>
@@ -1244,11 +1370,118 @@
       </w:pPr>
       <w:r>
         <w:rPr>
+          <w:sz w:val="26"/>
+          <w:szCs w:val="26"/>
+          <w:lang w:eastAsia="it-IT"/>
+        </w:rPr>
+        <w:t xml:space="preserve">La suddivisione dei package in servlets, model e webcontent è </w:t>
+      </w:r>
+      <w:r>
+        <w:rPr>
+          <w:sz w:val="26"/>
+          <w:szCs w:val="26"/>
+          <w:lang w:eastAsia="it-IT"/>
+        </w:rPr>
+        <w:t xml:space="preserve">per l’appunto </w:t>
+      </w:r>
+      <w:r>
+        <w:rPr>
+          <w:sz w:val="26"/>
+          <w:szCs w:val="26"/>
+          <w:lang w:eastAsia="it-IT"/>
+        </w:rPr>
+        <w:t>motivata dall’utilizzo dell’architettura MVC, la quale permette di separare la logica di business (servlets) dalla presentazione (webcontent) e dalla gestione dei dati (model). Il package model è a sua volta suddiviso in bean e dao. Le servlet nel package servlets si occuperanno del</w:t>
+      </w:r>
+    </w:p>
+    <w:p>
+      <w:pPr>
+        <w:pStyle w:val="Titolo1"/>
+        <w:rPr>
           <w:rFonts w:eastAsia="Times New Roman"/>
           <w:sz w:val="36"/>
           <w:szCs w:val="36"/>
           <w:lang w:eastAsia="it-IT"/>
         </w:rPr>
+      </w:pPr>
+    </w:p>
+    <w:p>
+      <w:pPr>
+        <w:pStyle w:val="Titolo1"/>
+        <w:rPr>
+          <w:rFonts w:eastAsia="Times New Roman"/>
+          <w:sz w:val="36"/>
+          <w:szCs w:val="36"/>
+          <w:lang w:eastAsia="it-IT"/>
+        </w:rPr>
+      </w:pPr>
+    </w:p>
+    <w:p>
+      <w:pPr>
+        <w:rPr>
+          <w:lang w:eastAsia="it-IT"/>
+        </w:rPr>
+      </w:pPr>
+    </w:p>
+    <w:p>
+      <w:pPr>
+        <w:rPr>
+          <w:lang w:eastAsia="it-IT"/>
+        </w:rPr>
+      </w:pPr>
+    </w:p>
+    <w:p>
+      <w:pPr>
+        <w:rPr>
+          <w:lang w:eastAsia="it-IT"/>
+        </w:rPr>
+      </w:pPr>
+    </w:p>
+    <w:p>
+      <w:pPr>
+        <w:rPr>
+          <w:lang w:eastAsia="it-IT"/>
+        </w:rPr>
+      </w:pPr>
+    </w:p>
+    <w:p>
+      <w:pPr>
+        <w:rPr>
+          <w:lang w:eastAsia="it-IT"/>
+        </w:rPr>
+      </w:pPr>
+    </w:p>
+    <w:p>
+      <w:pPr>
+        <w:rPr>
+          <w:lang w:eastAsia="it-IT"/>
+        </w:rPr>
+      </w:pPr>
+    </w:p>
+    <w:p>
+      <w:pPr>
+        <w:rPr>
+          <w:lang w:eastAsia="it-IT"/>
+        </w:rPr>
+      </w:pPr>
+    </w:p>
+    <w:p>
+      <w:pPr>
+        <w:pStyle w:val="Titolo1"/>
+        <w:rPr>
+          <w:rFonts w:eastAsia="Times New Roman"/>
+          <w:sz w:val="36"/>
+          <w:szCs w:val="36"/>
+          <w:lang w:eastAsia="it-IT"/>
+        </w:rPr>
+      </w:pPr>
+      <w:r>
+        <w:rPr>
+          <w:rFonts w:eastAsia="Times New Roman"/>
+          <w:sz w:val="36"/>
+          <w:szCs w:val="36"/>
+          <w:lang w:eastAsia="it-IT"/>
+        </w:rPr>
+        <w:lastRenderedPageBreak/>
         <w:t>Packages:</w:t>
       </w:r>
     </w:p>
@@ -1262,19 +1495,20 @@
     <w:p>
       <w:pPr>
         <w:rPr>
-          <w:lang w:eastAsia="it-IT"/>
-        </w:rPr>
-      </w:pPr>
-      <w:r>
-        <w:rPr>
           <w:noProof/>
           <w:lang w:eastAsia="it-IT"/>
         </w:rPr>
+      </w:pPr>
+      <w:r>
+        <w:rPr>
+          <w:noProof/>
+          <w:lang w:eastAsia="it-IT"/>
+        </w:rPr>
         <w:drawing>
-          <wp:inline distT="0" distB="0" distL="0" distR="0" wp14:anchorId="7A0338F2" wp14:editId="46B80E58">
-            <wp:extent cx="3154045" cy="3726180"/>
-            <wp:effectExtent l="0" t="0" r="8255" b="7620"/>
-            <wp:docPr id="2" name="Immagine 2"/>
+          <wp:inline distT="0" distB="0" distL="0" distR="0" wp14:anchorId="1109DD0F" wp14:editId="1D8E6ACA">
+            <wp:extent cx="3917950" cy="5537200"/>
+            <wp:effectExtent l="0" t="0" r="6350" b="6350"/>
+            <wp:docPr id="8" name="Immagine 8"/>
             <wp:cNvGraphicFramePr>
               <a:graphicFrameLocks xmlns:a="http://schemas.openxmlformats.org/drawingml/2006/main" noChangeAspect="1"/>
             </wp:cNvGraphicFramePr>
@@ -1282,13 +1516,13 @@
               <a:graphicData uri="http://schemas.openxmlformats.org/drawingml/2006/picture">
                 <pic:pic xmlns:pic="http://schemas.openxmlformats.org/drawingml/2006/picture">
                   <pic:nvPicPr>
-                    <pic:cNvPr id="0" name="Picture 2"/>
+                    <pic:cNvPr id="0" name="Picture 7"/>
                     <pic:cNvPicPr>
                       <a:picLocks noChangeAspect="1" noChangeArrowheads="1"/>
                     </pic:cNvPicPr>
                   </pic:nvPicPr>
                   <pic:blipFill>
-                    <a:blip r:embed="rId5">
+                    <a:blip r:embed="rId7">
                       <a:extLst>
                         <a:ext uri="{28A0092B-C50C-407E-A947-70E740481C1C}">
                           <a14:useLocalDpi xmlns:a14="http://schemas.microsoft.com/office/drawing/2010/main" val="0"/>
@@ -1303,7 +1537,7 @@
                   <pic:spPr bwMode="auto">
                     <a:xfrm>
                       <a:off x="0" y="0"/>
-                      <a:ext cx="3154045" cy="3726180"/>
+                      <a:ext cx="3917950" cy="5537200"/>
                     </a:xfrm>
                     <a:prstGeom prst="rect">
                       <a:avLst/>
@@ -1322,490 +1556,368 @@
     </w:p>
     <w:p>
       <w:pPr>
-        <w:spacing w:after="0" w:line="240" w:lineRule="auto"/>
-        <w:rPr>
-          <w:rFonts w:ascii="Times New Roman" w:eastAsia="Times New Roman" w:hAnsi="Times New Roman" w:cs="Times New Roman"/>
-          <w:sz w:val="24"/>
-          <w:szCs w:val="24"/>
-          <w:lang w:eastAsia="it-IT"/>
-        </w:rPr>
-      </w:pPr>
-    </w:p>
-    <w:p>
-      <w:pPr>
-        <w:spacing w:after="0" w:line="240" w:lineRule="auto"/>
-        <w:rPr>
-          <w:rFonts w:eastAsia="Times New Roman" w:cstheme="minorHAnsi"/>
-          <w:sz w:val="24"/>
-          <w:szCs w:val="24"/>
-          <w:lang w:eastAsia="it-IT"/>
-        </w:rPr>
-      </w:pPr>
-    </w:p>
-    <w:p>
-      <w:pPr>
-        <w:spacing w:after="0" w:line="240" w:lineRule="auto"/>
-        <w:rPr>
-          <w:rFonts w:eastAsia="Times New Roman" w:cstheme="minorHAnsi"/>
-          <w:sz w:val="24"/>
-          <w:szCs w:val="24"/>
-          <w:lang w:eastAsia="it-IT"/>
-        </w:rPr>
-      </w:pPr>
-      <w:r>
-        <w:rPr>
-          <w:rFonts w:eastAsia="Times New Roman" w:cstheme="minorHAnsi"/>
-          <w:color w:val="000000"/>
-          <w:sz w:val="26"/>
-          <w:szCs w:val="26"/>
-          <w:lang w:eastAsia="it-IT"/>
-        </w:rPr>
-        <w:t>Il nostro sistema è diviso in tre livelli (architettura three-tier MVC) </w:t>
-      </w:r>
-    </w:p>
-    <w:p>
-      <w:pPr>
-        <w:spacing w:after="0" w:line="240" w:lineRule="auto"/>
-        <w:rPr>
-          <w:rFonts w:eastAsia="Times New Roman" w:cstheme="minorHAnsi"/>
-          <w:sz w:val="24"/>
-          <w:szCs w:val="24"/>
-          <w:lang w:eastAsia="it-IT"/>
-        </w:rPr>
-      </w:pPr>
-    </w:p>
-    <w:p>
-      <w:pPr>
-        <w:spacing w:after="0" w:line="240" w:lineRule="auto"/>
-        <w:rPr>
-          <w:rFonts w:eastAsia="Times New Roman" w:cstheme="minorHAnsi"/>
-          <w:sz w:val="24"/>
-          <w:szCs w:val="24"/>
-          <w:lang w:val="en-US" w:eastAsia="it-IT"/>
-        </w:rPr>
-      </w:pPr>
-      <w:r>
-        <w:rPr>
-          <w:rFonts w:eastAsia="Times New Roman" w:cstheme="minorHAnsi"/>
-          <w:color w:val="000000"/>
-          <w:sz w:val="26"/>
-          <w:szCs w:val="26"/>
-          <w:lang w:val="en-US" w:eastAsia="it-IT"/>
-        </w:rPr>
-        <w:t>• Presentation layer </w:t>
-      </w:r>
-    </w:p>
-    <w:p>
-      <w:pPr>
-        <w:spacing w:after="0" w:line="240" w:lineRule="auto"/>
-        <w:rPr>
-          <w:rFonts w:eastAsia="Times New Roman" w:cstheme="minorHAnsi"/>
-          <w:sz w:val="24"/>
-          <w:szCs w:val="24"/>
-          <w:lang w:val="en-US" w:eastAsia="it-IT"/>
-        </w:rPr>
-      </w:pPr>
-      <w:r>
-        <w:rPr>
-          <w:rFonts w:eastAsia="Times New Roman" w:cstheme="minorHAnsi"/>
-          <w:color w:val="000000"/>
-          <w:sz w:val="26"/>
-          <w:szCs w:val="26"/>
-          <w:lang w:val="en-US" w:eastAsia="it-IT"/>
-        </w:rPr>
-        <w:t>• Application layer </w:t>
-      </w:r>
-    </w:p>
-    <w:p>
-      <w:pPr>
-        <w:spacing w:after="0" w:line="240" w:lineRule="auto"/>
-        <w:rPr>
-          <w:rFonts w:eastAsia="Times New Roman" w:cstheme="minorHAnsi"/>
-          <w:sz w:val="24"/>
-          <w:szCs w:val="24"/>
-          <w:lang w:val="en-US" w:eastAsia="it-IT"/>
-        </w:rPr>
-      </w:pPr>
-      <w:r>
-        <w:rPr>
-          <w:rFonts w:eastAsia="Times New Roman" w:cstheme="minorHAnsi"/>
-          <w:color w:val="000000"/>
-          <w:sz w:val="26"/>
-          <w:szCs w:val="26"/>
-          <w:lang w:val="en-US" w:eastAsia="it-IT"/>
-        </w:rPr>
-        <w:t>• Storage layer</w:t>
-      </w:r>
-    </w:p>
-    <w:p>
-      <w:pPr>
-        <w:spacing w:after="0" w:line="240" w:lineRule="auto"/>
-        <w:rPr>
-          <w:rFonts w:eastAsia="Times New Roman" w:cstheme="minorHAnsi"/>
-          <w:sz w:val="24"/>
-          <w:szCs w:val="24"/>
-          <w:lang w:val="en-US" w:eastAsia="it-IT"/>
-        </w:rPr>
-      </w:pPr>
-    </w:p>
-    <w:p>
-      <w:pPr>
-        <w:spacing w:after="0" w:line="240" w:lineRule="auto"/>
-        <w:rPr>
-          <w:rFonts w:eastAsia="Times New Roman" w:cstheme="minorHAnsi"/>
-          <w:sz w:val="24"/>
-          <w:szCs w:val="24"/>
-          <w:lang w:eastAsia="it-IT"/>
-        </w:rPr>
-      </w:pPr>
-      <w:r>
-        <w:rPr>
-          <w:rFonts w:eastAsia="Times New Roman" w:cstheme="minorHAnsi"/>
-          <w:color w:val="000000"/>
-          <w:sz w:val="26"/>
-          <w:szCs w:val="26"/>
-          <w:lang w:eastAsia="it-IT"/>
+        <w:pStyle w:val="Sottotitolo"/>
+        <w:rPr>
+          <w:sz w:val="28"/>
+          <w:szCs w:val="28"/>
+        </w:rPr>
+      </w:pPr>
+    </w:p>
+    <w:p>
+      <w:pPr>
+        <w:pStyle w:val="Sottotitolo"/>
+        <w:rPr>
+          <w:sz w:val="28"/>
+          <w:szCs w:val="28"/>
+        </w:rPr>
+      </w:pPr>
+    </w:p>
+    <w:p>
+      <w:pPr>
+        <w:rPr>
+          <w:sz w:val="26"/>
+          <w:szCs w:val="26"/>
+        </w:rPr>
+      </w:pPr>
+      <w:r>
+        <w:rPr>
+          <w:sz w:val="26"/>
+          <w:szCs w:val="26"/>
+        </w:rPr>
+        <w:t>I tre pacchetti principali sono control, model e webcontent.</w:t>
+      </w:r>
+    </w:p>
+    <w:p>
+      <w:pPr>
+        <w:rPr>
+          <w:sz w:val="26"/>
+          <w:szCs w:val="26"/>
+        </w:rPr>
+      </w:pPr>
+      <w:r>
+        <w:rPr>
+          <w:sz w:val="26"/>
+          <w:szCs w:val="26"/>
+        </w:rPr>
+        <w:t>Il pacchetto control è suddiviso a sua volta in altri sotto pacchetti che presentato al proprio interno le servlet.</w:t>
+      </w:r>
+    </w:p>
+    <w:p>
+      <w:pPr>
+        <w:rPr>
+          <w:sz w:val="26"/>
+          <w:szCs w:val="26"/>
+        </w:rPr>
+      </w:pPr>
+      <w:r>
+        <w:rPr>
+          <w:sz w:val="26"/>
+          <w:szCs w:val="26"/>
+        </w:rPr>
+        <w:t>Nel pacchetto model abbiamo, non solo i model, ma anche i bean.</w:t>
+      </w:r>
+    </w:p>
+    <w:p>
+      <w:pPr>
+        <w:rPr>
+          <w:sz w:val="26"/>
+          <w:szCs w:val="26"/>
+        </w:rPr>
+      </w:pPr>
+      <w:r>
+        <w:rPr>
+          <w:sz w:val="26"/>
+          <w:szCs w:val="26"/>
+        </w:rPr>
+        <w:t>Infine, il pacchetto webcontent oltre ad avere tutti i file jsp e js presenta altri due pacchetti: uno conten</w:t>
+      </w:r>
+      <w:r>
+        <w:rPr>
+          <w:sz w:val="26"/>
+          <w:szCs w:val="26"/>
+        </w:rPr>
+        <w:t>en</w:t>
+      </w:r>
+      <w:r>
+        <w:rPr>
+          <w:sz w:val="26"/>
+          <w:szCs w:val="26"/>
+        </w:rPr>
+        <w:t>te tutti i file css e l’altro tutte le immagini usate nel sito.</w:t>
+      </w:r>
+    </w:p>
+    <w:p>
+      <w:pPr>
+        <w:pStyle w:val="Sottotitolo"/>
+        <w:rPr>
+          <w:sz w:val="28"/>
+          <w:szCs w:val="28"/>
+        </w:rPr>
+      </w:pPr>
+    </w:p>
+    <w:p>
+      <w:pPr>
+        <w:pStyle w:val="Sottotitolo"/>
+        <w:rPr>
+          <w:sz w:val="28"/>
+          <w:szCs w:val="28"/>
+        </w:rPr>
+      </w:pPr>
+      <w:r>
+        <w:rPr>
+          <w:sz w:val="28"/>
+          <w:szCs w:val="28"/>
         </w:rPr>
         <w:lastRenderedPageBreak/>
-        <w:t>Il package BeHub contiene sottopackage che a loro volta contengono classi dedicate. </w:t>
-      </w:r>
-    </w:p>
-    <w:p>
-      <w:pPr>
-        <w:spacing w:after="0" w:line="240" w:lineRule="auto"/>
-        <w:rPr>
-          <w:rFonts w:eastAsia="Times New Roman" w:cstheme="minorHAnsi"/>
-          <w:sz w:val="24"/>
-          <w:szCs w:val="24"/>
-          <w:lang w:eastAsia="it-IT"/>
-        </w:rPr>
-      </w:pPr>
-    </w:p>
-    <w:p>
-      <w:pPr>
-        <w:spacing w:after="0" w:line="240" w:lineRule="auto"/>
-        <w:rPr>
-          <w:rFonts w:eastAsia="Times New Roman" w:cstheme="minorHAnsi"/>
-          <w:sz w:val="24"/>
-          <w:szCs w:val="24"/>
-          <w:lang w:eastAsia="it-IT"/>
-        </w:rPr>
-      </w:pPr>
-      <w:r>
-        <w:rPr>
-          <w:rFonts w:eastAsia="Times New Roman" w:cstheme="minorHAnsi"/>
-          <w:color w:val="000000"/>
-          <w:sz w:val="26"/>
-          <w:szCs w:val="26"/>
-          <w:lang w:eastAsia="it-IT"/>
-        </w:rPr>
-        <w:t>• Presentation layer: </w:t>
-      </w:r>
-    </w:p>
-    <w:p>
-      <w:pPr>
-        <w:spacing w:after="0" w:line="240" w:lineRule="auto"/>
-        <w:rPr>
-          <w:rFonts w:eastAsia="Times New Roman" w:cstheme="minorHAnsi"/>
-          <w:sz w:val="24"/>
-          <w:szCs w:val="24"/>
-          <w:lang w:eastAsia="it-IT"/>
-        </w:rPr>
-      </w:pPr>
-    </w:p>
-    <w:p>
-      <w:pPr>
-        <w:spacing w:after="0" w:line="240" w:lineRule="auto"/>
-        <w:rPr>
-          <w:rFonts w:eastAsia="Times New Roman" w:cstheme="minorHAnsi"/>
-          <w:sz w:val="24"/>
-          <w:szCs w:val="24"/>
-          <w:lang w:eastAsia="it-IT"/>
-        </w:rPr>
-      </w:pPr>
-      <w:r>
-        <w:rPr>
-          <w:rFonts w:eastAsia="Times New Roman" w:cstheme="minorHAnsi"/>
-          <w:color w:val="000000"/>
-          <w:sz w:val="26"/>
-          <w:szCs w:val="26"/>
-          <w:lang w:eastAsia="it-IT"/>
-        </w:rPr>
-        <w:t>Rappresenta la parte del sistema che si occupa dell’interfaccia utente, contiene quindi le risorse atte ad interagire con l’utente</w:t>
-      </w:r>
-      <w:r>
-        <w:rPr>
-          <w:rFonts w:eastAsia="Times New Roman" w:cstheme="minorHAnsi"/>
-          <w:color w:val="000000"/>
-          <w:sz w:val="26"/>
-          <w:szCs w:val="26"/>
-          <w:lang w:eastAsia="it-IT"/>
-        </w:rPr>
-        <w:t xml:space="preserve">; </w:t>
-      </w:r>
-      <w:r>
-        <w:rPr>
-          <w:rFonts w:eastAsia="Times New Roman" w:cstheme="minorHAnsi"/>
-          <w:color w:val="000000"/>
-          <w:sz w:val="26"/>
-          <w:szCs w:val="26"/>
-          <w:lang w:eastAsia="it-IT"/>
-        </w:rPr>
-        <w:t>contiene</w:t>
-      </w:r>
-      <w:r>
-        <w:rPr>
-          <w:rFonts w:eastAsia="Times New Roman" w:cstheme="minorHAnsi"/>
-          <w:color w:val="000000"/>
-          <w:sz w:val="26"/>
-          <w:szCs w:val="26"/>
-          <w:lang w:eastAsia="it-IT"/>
-        </w:rPr>
-        <w:t xml:space="preserve"> anche</w:t>
-      </w:r>
-      <w:r>
-        <w:rPr>
-          <w:rFonts w:eastAsia="Times New Roman" w:cstheme="minorHAnsi"/>
-          <w:color w:val="000000"/>
-          <w:sz w:val="26"/>
-          <w:szCs w:val="26"/>
-          <w:lang w:eastAsia="it-IT"/>
-        </w:rPr>
-        <w:t xml:space="preserve"> i form di input</w:t>
-      </w:r>
-      <w:r>
-        <w:rPr>
-          <w:rFonts w:eastAsia="Times New Roman" w:cstheme="minorHAnsi"/>
-          <w:color w:val="000000"/>
-          <w:sz w:val="26"/>
-          <w:szCs w:val="26"/>
-          <w:lang w:eastAsia="it-IT"/>
-        </w:rPr>
-        <w:t>/</w:t>
-      </w:r>
-      <w:r>
-        <w:rPr>
-          <w:rFonts w:eastAsia="Times New Roman" w:cstheme="minorHAnsi"/>
-          <w:color w:val="000000"/>
-          <w:sz w:val="26"/>
-          <w:szCs w:val="26"/>
-          <w:lang w:eastAsia="it-IT"/>
-        </w:rPr>
-        <w:t>output e le servlet.</w:t>
-      </w:r>
-    </w:p>
-    <w:p>
-      <w:pPr>
-        <w:spacing w:after="0" w:line="240" w:lineRule="auto"/>
-        <w:rPr>
-          <w:rFonts w:eastAsia="Times New Roman" w:cstheme="minorHAnsi"/>
-          <w:sz w:val="24"/>
-          <w:szCs w:val="24"/>
-          <w:lang w:eastAsia="it-IT"/>
-        </w:rPr>
-      </w:pPr>
-      <w:r>
-        <w:rPr>
-          <w:rFonts w:eastAsia="Times New Roman" w:cstheme="minorHAnsi"/>
-          <w:color w:val="000000"/>
-          <w:sz w:val="26"/>
-          <w:szCs w:val="26"/>
-          <w:lang w:eastAsia="it-IT"/>
-        </w:rPr>
-        <w:t> </w:t>
-      </w:r>
-    </w:p>
-    <w:p>
-      <w:pPr>
-        <w:spacing w:after="0" w:line="240" w:lineRule="auto"/>
-        <w:rPr>
-          <w:rFonts w:eastAsia="Times New Roman" w:cstheme="minorHAnsi"/>
-          <w:sz w:val="24"/>
-          <w:szCs w:val="24"/>
-          <w:lang w:eastAsia="it-IT"/>
-        </w:rPr>
-      </w:pPr>
-      <w:r>
-        <w:rPr>
-          <w:rFonts w:eastAsia="Times New Roman" w:cstheme="minorHAnsi"/>
-          <w:color w:val="000000"/>
-          <w:sz w:val="26"/>
-          <w:szCs w:val="26"/>
-          <w:lang w:eastAsia="it-IT"/>
-        </w:rPr>
-        <w:t>• Application layer </w:t>
-      </w:r>
-    </w:p>
-    <w:p>
-      <w:pPr>
-        <w:spacing w:after="0" w:line="240" w:lineRule="auto"/>
-        <w:rPr>
-          <w:rFonts w:eastAsia="Times New Roman" w:cstheme="minorHAnsi"/>
-          <w:sz w:val="24"/>
-          <w:szCs w:val="24"/>
-          <w:lang w:eastAsia="it-IT"/>
-        </w:rPr>
-      </w:pPr>
-    </w:p>
-    <w:p>
-      <w:pPr>
-        <w:spacing w:after="0" w:line="240" w:lineRule="auto"/>
-        <w:rPr>
-          <w:rFonts w:eastAsia="Times New Roman" w:cstheme="minorHAnsi"/>
-          <w:sz w:val="24"/>
-          <w:szCs w:val="24"/>
-          <w:lang w:eastAsia="it-IT"/>
-        </w:rPr>
-      </w:pPr>
-      <w:r>
-        <w:rPr>
-          <w:rFonts w:eastAsia="Times New Roman" w:cstheme="minorHAnsi"/>
-          <w:color w:val="000000"/>
-          <w:sz w:val="26"/>
-          <w:szCs w:val="26"/>
-          <w:lang w:eastAsia="it-IT"/>
-        </w:rPr>
-        <w:t>Contiene DAO e Bean, cioè le risorse atte ad interfacciarsi con il database e a modellare i dati. </w:t>
-      </w:r>
-    </w:p>
-    <w:p>
-      <w:pPr>
-        <w:spacing w:after="0" w:line="240" w:lineRule="auto"/>
-        <w:rPr>
-          <w:rFonts w:eastAsia="Times New Roman" w:cstheme="minorHAnsi"/>
-          <w:sz w:val="24"/>
-          <w:szCs w:val="24"/>
-          <w:lang w:eastAsia="it-IT"/>
-        </w:rPr>
-      </w:pPr>
-    </w:p>
-    <w:p>
-      <w:pPr>
-        <w:spacing w:after="0" w:line="240" w:lineRule="auto"/>
-        <w:rPr>
-          <w:rFonts w:eastAsia="Times New Roman" w:cstheme="minorHAnsi"/>
-          <w:sz w:val="24"/>
-          <w:szCs w:val="24"/>
-          <w:lang w:eastAsia="it-IT"/>
-        </w:rPr>
-      </w:pPr>
-      <w:r>
-        <w:rPr>
-          <w:rFonts w:eastAsia="Times New Roman" w:cstheme="minorHAnsi"/>
-          <w:color w:val="000000"/>
-          <w:sz w:val="26"/>
-          <w:szCs w:val="26"/>
-          <w:lang w:eastAsia="it-IT"/>
-        </w:rPr>
-        <w:t>• Storage layer </w:t>
-      </w:r>
-    </w:p>
-    <w:p>
-      <w:pPr>
-        <w:spacing w:after="0" w:line="240" w:lineRule="auto"/>
-        <w:rPr>
-          <w:rFonts w:eastAsia="Times New Roman" w:cstheme="minorHAnsi"/>
-          <w:sz w:val="24"/>
-          <w:szCs w:val="24"/>
-          <w:lang w:eastAsia="it-IT"/>
-        </w:rPr>
-      </w:pPr>
-    </w:p>
-    <w:p>
-      <w:pPr>
-        <w:spacing w:after="0" w:line="240" w:lineRule="auto"/>
-        <w:rPr>
-          <w:rFonts w:eastAsia="Times New Roman" w:cstheme="minorHAnsi"/>
-          <w:sz w:val="24"/>
-          <w:szCs w:val="24"/>
-          <w:lang w:eastAsia="it-IT"/>
-        </w:rPr>
-      </w:pPr>
-      <w:r>
-        <w:rPr>
-          <w:rFonts w:eastAsia="Times New Roman" w:cstheme="minorHAnsi"/>
-          <w:color w:val="000000"/>
-          <w:sz w:val="26"/>
-          <w:szCs w:val="26"/>
-          <w:lang w:eastAsia="it-IT"/>
-        </w:rPr>
-        <w:t>Consiste in un DBMS che ha il compito di gestire il database per memorizzare, aggiornare e cancellare i dati dell’applicazione nonché di restituirli e ricevere le richieste dall’application layer.  </w:t>
-      </w:r>
-    </w:p>
-    <w:p>
-      <w:pPr>
-        <w:spacing w:after="240" w:line="240" w:lineRule="auto"/>
-        <w:rPr>
-          <w:rFonts w:eastAsia="Times New Roman" w:cstheme="minorHAnsi"/>
-          <w:sz w:val="24"/>
-          <w:szCs w:val="24"/>
-          <w:lang w:eastAsia="it-IT"/>
-        </w:rPr>
-      </w:pPr>
-    </w:p>
-    <w:p>
-      <w:pPr>
-        <w:rPr>
-          <w:rFonts w:cstheme="minorHAnsi"/>
-          <w:sz w:val="26"/>
-          <w:szCs w:val="26"/>
+        <w:t>Control</w:t>
+      </w:r>
+      <w:r>
+        <w:rPr>
+          <w:sz w:val="28"/>
+          <w:szCs w:val="28"/>
+        </w:rPr>
+        <w:t xml:space="preserve"> Package</w:t>
+      </w:r>
+    </w:p>
+    <w:p>
+      <w:r>
+        <w:rPr>
+          <w:noProof/>
+        </w:rPr>
+        <w:drawing>
+          <wp:inline distT="0" distB="0" distL="0" distR="0" wp14:anchorId="351377BF" wp14:editId="2DFBB19A">
+            <wp:extent cx="2603500" cy="4873217"/>
+            <wp:effectExtent l="0" t="0" r="6350" b="3810"/>
+            <wp:docPr id="3" name="Immagine 3" descr="Immagine che contiene testo&#10;&#10;Descrizione generata automaticamente"/>
+            <wp:cNvGraphicFramePr>
+              <a:graphicFrameLocks xmlns:a="http://schemas.openxmlformats.org/drawingml/2006/main" noChangeAspect="1"/>
+            </wp:cNvGraphicFramePr>
+            <a:graphic xmlns:a="http://schemas.openxmlformats.org/drawingml/2006/main">
+              <a:graphicData uri="http://schemas.openxmlformats.org/drawingml/2006/picture">
+                <pic:pic xmlns:pic="http://schemas.openxmlformats.org/drawingml/2006/picture">
+                  <pic:nvPicPr>
+                    <pic:cNvPr id="3" name="Immagine 3" descr="Immagine che contiene testo&#10;&#10;Descrizione generata automaticamente"/>
+                    <pic:cNvPicPr>
+                      <a:picLocks noChangeAspect="1" noChangeArrowheads="1"/>
+                    </pic:cNvPicPr>
+                  </pic:nvPicPr>
+                  <pic:blipFill>
+                    <a:blip r:embed="rId8">
+                      <a:extLst>
+                        <a:ext uri="{28A0092B-C50C-407E-A947-70E740481C1C}">
+                          <a14:useLocalDpi xmlns:a14="http://schemas.microsoft.com/office/drawing/2010/main" val="0"/>
+                        </a:ext>
+                      </a:extLst>
+                    </a:blip>
+                    <a:srcRect/>
+                    <a:stretch>
+                      <a:fillRect/>
+                    </a:stretch>
+                  </pic:blipFill>
+                  <pic:spPr bwMode="auto">
+                    <a:xfrm>
+                      <a:off x="0" y="0"/>
+                      <a:ext cx="2611650" cy="4888472"/>
+                    </a:xfrm>
+                    <a:prstGeom prst="rect">
+                      <a:avLst/>
+                    </a:prstGeom>
+                    <a:noFill/>
+                    <a:ln>
+                      <a:noFill/>
+                    </a:ln>
+                  </pic:spPr>
+                </pic:pic>
+              </a:graphicData>
+            </a:graphic>
+          </wp:inline>
+        </w:drawing>
+      </w:r>
+    </w:p>
+    <w:p/>
+    <w:p>
+      <w:pPr>
+        <w:pStyle w:val="Sottotitolo"/>
+        <w:rPr>
+          <w:sz w:val="28"/>
+          <w:szCs w:val="28"/>
+        </w:rPr>
+      </w:pPr>
+      <w:r>
+        <w:rPr>
+          <w:sz w:val="28"/>
+          <w:szCs w:val="28"/>
+        </w:rPr>
+        <w:t>Model Package</w:t>
+      </w:r>
+    </w:p>
+    <w:p>
+      <w:pPr>
+        <w:rPr>
+          <w:sz w:val="26"/>
+          <w:szCs w:val="26"/>
+        </w:rPr>
+      </w:pPr>
+      <w:r>
+        <w:rPr>
+          <w:noProof/>
+          <w:sz w:val="26"/>
+          <w:szCs w:val="26"/>
+        </w:rPr>
+        <w:drawing>
+          <wp:inline distT="0" distB="0" distL="0" distR="0" wp14:anchorId="37C5307E" wp14:editId="03D14DDB">
+            <wp:extent cx="2463800" cy="2273300"/>
+            <wp:effectExtent l="0" t="0" r="0" b="0"/>
+            <wp:docPr id="4" name="Immagine 4"/>
+            <wp:cNvGraphicFramePr>
+              <a:graphicFrameLocks xmlns:a="http://schemas.openxmlformats.org/drawingml/2006/main" noChangeAspect="1"/>
+            </wp:cNvGraphicFramePr>
+            <a:graphic xmlns:a="http://schemas.openxmlformats.org/drawingml/2006/main">
+              <a:graphicData uri="http://schemas.openxmlformats.org/drawingml/2006/picture">
+                <pic:pic xmlns:pic="http://schemas.openxmlformats.org/drawingml/2006/picture">
+                  <pic:nvPicPr>
+                    <pic:cNvPr id="0" name="Picture 3"/>
+                    <pic:cNvPicPr>
+                      <a:picLocks noChangeAspect="1" noChangeArrowheads="1"/>
+                    </pic:cNvPicPr>
+                  </pic:nvPicPr>
+                  <pic:blipFill>
+                    <a:blip r:embed="rId9">
+                      <a:extLst>
+                        <a:ext uri="{28A0092B-C50C-407E-A947-70E740481C1C}">
+                          <a14:useLocalDpi xmlns:a14="http://schemas.microsoft.com/office/drawing/2010/main" val="0"/>
+                        </a:ext>
+                      </a:extLst>
+                    </a:blip>
+                    <a:srcRect/>
+                    <a:stretch>
+                      <a:fillRect/>
+                    </a:stretch>
+                  </pic:blipFill>
+                  <pic:spPr bwMode="auto">
+                    <a:xfrm>
+                      <a:off x="0" y="0"/>
+                      <a:ext cx="2463800" cy="2273300"/>
+                    </a:xfrm>
+                    <a:prstGeom prst="rect">
+                      <a:avLst/>
+                    </a:prstGeom>
+                    <a:noFill/>
+                    <a:ln>
+                      <a:noFill/>
+                    </a:ln>
+                  </pic:spPr>
+                </pic:pic>
+              </a:graphicData>
+            </a:graphic>
+          </wp:inline>
+        </w:drawing>
+      </w:r>
+    </w:p>
+    <w:p>
+      <w:pPr>
+        <w:rPr>
+          <w:sz w:val="26"/>
+          <w:szCs w:val="26"/>
+        </w:rPr>
+      </w:pPr>
+    </w:p>
+    <w:p>
+      <w:pPr>
+        <w:pStyle w:val="Sottotitolo"/>
+        <w:rPr>
+          <w:sz w:val="28"/>
+          <w:szCs w:val="28"/>
           <w:lang w:val="it"/>
         </w:rPr>
       </w:pPr>
       <w:r>
         <w:rPr>
-          <w:rFonts w:cstheme="minorHAnsi"/>
-          <w:sz w:val="26"/>
-          <w:szCs w:val="26"/>
+          <w:sz w:val="28"/>
+          <w:szCs w:val="28"/>
           <w:lang w:val="it"/>
         </w:rPr>
-        <w:t xml:space="preserve">Il </w:t>
-      </w:r>
-      <w:r>
-        <w:rPr>
-          <w:rFonts w:cstheme="minorHAnsi"/>
-          <w:i/>
-          <w:iCs/>
-          <w:sz w:val="26"/>
-          <w:szCs w:val="26"/>
+        <w:t>WebApp Package</w:t>
+      </w:r>
+    </w:p>
+    <w:p>
+      <w:pPr>
+        <w:rPr>
           <w:lang w:val="it"/>
         </w:rPr>
-        <w:t>Package Servlets</w:t>
-      </w:r>
-      <w:r>
-        <w:rPr>
-          <w:rFonts w:cstheme="minorHAnsi"/>
-          <w:sz w:val="26"/>
-          <w:szCs w:val="26"/>
+      </w:pPr>
+    </w:p>
+    <w:p>
+      <w:pPr>
+        <w:rPr>
           <w:lang w:val="it"/>
         </w:rPr>
-        <w:t xml:space="preserve"> contiene al suo interno tutte le servlet che rappresentano i servizi offerti</w:t>
-      </w:r>
-      <w:r>
-        <w:rPr>
-          <w:rFonts w:cstheme="minorHAnsi"/>
-          <w:sz w:val="26"/>
-          <w:szCs w:val="26"/>
+      </w:pPr>
+      <w:r>
+        <w:rPr>
+          <w:noProof/>
           <w:lang w:val="it"/>
         </w:rPr>
-        <w:t xml:space="preserve"> e si occuperanno dell’elaborazione dei dati</w:t>
-      </w:r>
-      <w:r>
-        <w:rPr>
-          <w:rFonts w:cstheme="minorHAnsi"/>
-          <w:sz w:val="26"/>
-          <w:szCs w:val="26"/>
+        <w:drawing>
+          <wp:inline distT="0" distB="0" distL="0" distR="0" wp14:anchorId="7C0B145E" wp14:editId="121B5165">
+            <wp:extent cx="2730500" cy="3390900"/>
+            <wp:effectExtent l="0" t="0" r="0" b="0"/>
+            <wp:docPr id="7" name="Immagine 7"/>
+            <wp:cNvGraphicFramePr>
+              <a:graphicFrameLocks xmlns:a="http://schemas.openxmlformats.org/drawingml/2006/main" noChangeAspect="1"/>
+            </wp:cNvGraphicFramePr>
+            <a:graphic xmlns:a="http://schemas.openxmlformats.org/drawingml/2006/main">
+              <a:graphicData uri="http://schemas.openxmlformats.org/drawingml/2006/picture">
+                <pic:pic xmlns:pic="http://schemas.openxmlformats.org/drawingml/2006/picture">
+                  <pic:nvPicPr>
+                    <pic:cNvPr id="0" name="Picture 6"/>
+                    <pic:cNvPicPr>
+                      <a:picLocks noChangeAspect="1" noChangeArrowheads="1"/>
+                    </pic:cNvPicPr>
+                  </pic:nvPicPr>
+                  <pic:blipFill>
+                    <a:blip r:embed="rId10">
+                      <a:extLst>
+                        <a:ext uri="{28A0092B-C50C-407E-A947-70E740481C1C}">
+                          <a14:useLocalDpi xmlns:a14="http://schemas.microsoft.com/office/drawing/2010/main" val="0"/>
+                        </a:ext>
+                      </a:extLst>
+                    </a:blip>
+                    <a:srcRect/>
+                    <a:stretch>
+                      <a:fillRect/>
+                    </a:stretch>
+                  </pic:blipFill>
+                  <pic:spPr bwMode="auto">
+                    <a:xfrm>
+                      <a:off x="0" y="0"/>
+                      <a:ext cx="2730500" cy="3390900"/>
+                    </a:xfrm>
+                    <a:prstGeom prst="rect">
+                      <a:avLst/>
+                    </a:prstGeom>
+                    <a:noFill/>
+                    <a:ln>
+                      <a:noFill/>
+                    </a:ln>
+                  </pic:spPr>
+                </pic:pic>
+              </a:graphicData>
+            </a:graphic>
+          </wp:inline>
+        </w:drawing>
+      </w:r>
+    </w:p>
+    <w:p>
+      <w:pPr>
+        <w:rPr>
           <w:lang w:val="it"/>
         </w:rPr>
-        <w:t>;</w:t>
-      </w:r>
-    </w:p>
-    <w:p>
-      <w:pPr>
-        <w:rPr>
-          <w:rFonts w:cstheme="minorHAnsi"/>
-          <w:sz w:val="26"/>
-          <w:szCs w:val="26"/>
+      </w:pPr>
+    </w:p>
+    <w:p>
+      <w:pPr>
+        <w:rPr>
           <w:lang w:val="it"/>
         </w:rPr>
       </w:pPr>
@@ -1813,458 +1925,238 @@
     <w:p>
       <w:pPr>
         <w:rPr>
-          <w:rFonts w:cstheme="minorHAnsi"/>
-          <w:sz w:val="26"/>
-          <w:szCs w:val="26"/>
           <w:lang w:val="it"/>
         </w:rPr>
       </w:pPr>
-      <w:r>
-        <w:rPr>
-          <w:rFonts w:cstheme="minorHAnsi"/>
-          <w:sz w:val="26"/>
-          <w:szCs w:val="26"/>
+    </w:p>
+    <w:p>
+      <w:pPr>
+        <w:rPr>
           <w:lang w:val="it"/>
         </w:rPr>
-        <w:t xml:space="preserve">Il </w:t>
-      </w:r>
-      <w:r>
-        <w:rPr>
-          <w:rFonts w:cstheme="minorHAnsi"/>
-          <w:i/>
-          <w:iCs/>
-          <w:sz w:val="26"/>
-          <w:szCs w:val="26"/>
+      </w:pPr>
+    </w:p>
+    <w:p>
+      <w:pPr>
+        <w:rPr>
           <w:lang w:val="it"/>
         </w:rPr>
-        <w:t>Package Model</w:t>
-      </w:r>
-      <w:r>
-        <w:rPr>
-          <w:rFonts w:cstheme="minorHAnsi"/>
-          <w:sz w:val="26"/>
-          <w:szCs w:val="26"/>
+      </w:pPr>
+    </w:p>
+    <w:p>
+      <w:pPr>
+        <w:rPr>
           <w:lang w:val="it"/>
         </w:rPr>
-        <w:t xml:space="preserve"> contiene tutti i </w:t>
-      </w:r>
-      <w:r>
-        <w:rPr>
-          <w:rFonts w:cstheme="minorHAnsi"/>
-          <w:sz w:val="26"/>
-          <w:szCs w:val="26"/>
+      </w:pPr>
+    </w:p>
+    <w:p>
+      <w:pPr>
+        <w:rPr>
           <w:lang w:val="it"/>
         </w:rPr>
-        <w:t>B</w:t>
-      </w:r>
-      <w:r>
-        <w:rPr>
-          <w:rFonts w:cstheme="minorHAnsi"/>
-          <w:sz w:val="26"/>
-          <w:szCs w:val="26"/>
+      </w:pPr>
+    </w:p>
+    <w:p>
+      <w:pPr>
+        <w:rPr>
           <w:lang w:val="it"/>
         </w:rPr>
-        <w:t xml:space="preserve">ean e tutti i </w:t>
-      </w:r>
-      <w:r>
-        <w:rPr>
-          <w:rFonts w:cstheme="minorHAnsi"/>
-          <w:sz w:val="26"/>
-          <w:szCs w:val="26"/>
+      </w:pPr>
+    </w:p>
+    <w:p>
+      <w:pPr>
+        <w:rPr>
           <w:lang w:val="it"/>
         </w:rPr>
-        <w:t>DAO</w:t>
-      </w:r>
-      <w:r>
-        <w:rPr>
-          <w:rFonts w:cstheme="minorHAnsi"/>
-          <w:sz w:val="26"/>
-          <w:szCs w:val="26"/>
+      </w:pPr>
+    </w:p>
+    <w:p>
+      <w:pPr>
+        <w:rPr>
           <w:lang w:val="it"/>
         </w:rPr>
-        <w:t xml:space="preserve">, i quali rappresentano i servizi offerti dai sottosistemi. </w:t>
-      </w:r>
-    </w:p>
-    <w:p>
-      <w:pPr>
-        <w:rPr>
-          <w:rFonts w:cstheme="minorHAnsi"/>
-          <w:sz w:val="26"/>
-          <w:szCs w:val="26"/>
+      </w:pPr>
+    </w:p>
+    <w:p>
+      <w:pPr>
+        <w:rPr>
           <w:lang w:val="it"/>
         </w:rPr>
       </w:pPr>
     </w:p>
     <w:p>
       <w:pPr>
-        <w:rPr>
-          <w:rFonts w:cstheme="minorHAnsi"/>
-          <w:sz w:val="26"/>
-          <w:szCs w:val="26"/>
+        <w:pStyle w:val="Titolo1"/>
+        <w:rPr>
           <w:lang w:val="it"/>
         </w:rPr>
       </w:pPr>
       <w:r>
         <w:rPr>
-          <w:rFonts w:cstheme="minorHAnsi"/>
-          <w:sz w:val="26"/>
-          <w:szCs w:val="26"/>
           <w:lang w:val="it"/>
         </w:rPr>
-        <w:t xml:space="preserve">Il </w:t>
-      </w:r>
-      <w:r>
-        <w:rPr>
-          <w:rFonts w:cstheme="minorHAnsi"/>
-          <w:i/>
-          <w:iCs/>
-          <w:sz w:val="26"/>
-          <w:szCs w:val="26"/>
+        <w:t>Interfacce delle Classi</w:t>
+      </w:r>
+    </w:p>
+    <w:p>
+      <w:pPr>
+        <w:rPr>
           <w:lang w:val="it"/>
         </w:rPr>
-        <w:t>Package Interfa</w:t>
-      </w:r>
-      <w:r>
-        <w:rPr>
-          <w:rFonts w:cstheme="minorHAnsi"/>
-          <w:i/>
-          <w:iCs/>
-          <w:sz w:val="26"/>
-          <w:szCs w:val="26"/>
+      </w:pPr>
+    </w:p>
+    <w:p>
+      <w:pPr>
+        <w:rPr>
           <w:lang w:val="it"/>
         </w:rPr>
-        <w:t>cce</w:t>
-      </w:r>
-      <w:r>
-        <w:rPr>
-          <w:rFonts w:cstheme="minorHAnsi"/>
-          <w:sz w:val="26"/>
-          <w:szCs w:val="26"/>
+      </w:pPr>
+    </w:p>
+    <w:p>
+      <w:pPr>
+        <w:rPr>
           <w:lang w:val="it"/>
         </w:rPr>
-        <w:t xml:space="preserve"> contiene al suo interno tutte le interfacce che saranno implementate rispettivi dao e dal gestore mail.</w:t>
-      </w:r>
-    </w:p>
-    <w:p>
-      <w:pPr>
-        <w:rPr>
-          <w:rFonts w:cstheme="minorHAnsi"/>
-          <w:sz w:val="26"/>
-          <w:szCs w:val="26"/>
-          <w:lang w:val="it"/>
-        </w:rPr>
-      </w:pPr>
-    </w:p>
-    <w:p>
-      <w:pPr>
-        <w:rPr>
-          <w:rFonts w:cstheme="minorHAnsi"/>
-          <w:sz w:val="26"/>
-          <w:szCs w:val="26"/>
-          <w:lang w:val="it"/>
-        </w:rPr>
-      </w:pPr>
-      <w:r>
-        <w:rPr>
-          <w:rFonts w:cstheme="minorHAnsi"/>
-          <w:sz w:val="26"/>
-          <w:szCs w:val="26"/>
-          <w:lang w:val="it"/>
-        </w:rPr>
-        <w:t xml:space="preserve">Il </w:t>
-      </w:r>
-      <w:r>
-        <w:rPr>
-          <w:rFonts w:cstheme="minorHAnsi"/>
-          <w:i/>
-          <w:iCs/>
-          <w:sz w:val="26"/>
-          <w:szCs w:val="26"/>
-          <w:lang w:val="it"/>
-        </w:rPr>
-        <w:t>Package Web</w:t>
-      </w:r>
-      <w:r>
-        <w:rPr>
-          <w:rFonts w:cstheme="minorHAnsi"/>
-          <w:i/>
-          <w:iCs/>
-          <w:sz w:val="26"/>
-          <w:szCs w:val="26"/>
-          <w:lang w:val="it"/>
-        </w:rPr>
-        <w:t>App</w:t>
-      </w:r>
-      <w:r>
-        <w:rPr>
-          <w:rFonts w:cstheme="minorHAnsi"/>
-          <w:sz w:val="26"/>
-          <w:szCs w:val="26"/>
-          <w:lang w:val="it"/>
-        </w:rPr>
-        <w:t xml:space="preserve"> contiene tutte le componenti che raffigurino la presentazione del sistema, quindi contiene HTML</w:t>
-      </w:r>
-      <w:r>
-        <w:rPr>
-          <w:rFonts w:cstheme="minorHAnsi"/>
-          <w:sz w:val="26"/>
-          <w:szCs w:val="26"/>
-          <w:lang w:val="it"/>
-        </w:rPr>
-        <w:t>, JSP e CSS</w:t>
-      </w:r>
-      <w:r>
-        <w:rPr>
-          <w:rFonts w:cstheme="minorHAnsi"/>
-          <w:sz w:val="26"/>
-          <w:szCs w:val="26"/>
-          <w:lang w:val="it"/>
-        </w:rPr>
-        <w:t>.</w:t>
-      </w:r>
-    </w:p>
-    <w:p>
-      <w:pPr>
-        <w:rPr>
-          <w:rFonts w:cstheme="minorHAnsi"/>
-          <w:sz w:val="26"/>
-          <w:szCs w:val="26"/>
-          <w:lang w:val="it"/>
-        </w:rPr>
-      </w:pPr>
-    </w:p>
-    <w:p>
-      <w:pPr>
-        <w:rPr>
-          <w:rFonts w:cstheme="minorHAnsi"/>
-          <w:sz w:val="26"/>
-          <w:szCs w:val="26"/>
-          <w:lang w:val="it"/>
-        </w:rPr>
-      </w:pPr>
-      <w:r>
-        <w:rPr>
-          <w:rFonts w:cstheme="minorHAnsi"/>
-          <w:sz w:val="26"/>
-          <w:szCs w:val="26"/>
-          <w:lang w:val="it"/>
-        </w:rPr>
-        <w:t>La suddivisione dei package in servlets, model e web</w:t>
-      </w:r>
-      <w:r>
-        <w:rPr>
-          <w:rFonts w:cstheme="minorHAnsi"/>
-          <w:sz w:val="26"/>
-          <w:szCs w:val="26"/>
-          <w:lang w:val="it"/>
-        </w:rPr>
-        <w:t>app</w:t>
-      </w:r>
-      <w:r>
-        <w:rPr>
-          <w:rFonts w:cstheme="minorHAnsi"/>
-          <w:sz w:val="26"/>
-          <w:szCs w:val="26"/>
-          <w:lang w:val="it"/>
-        </w:rPr>
-        <w:t xml:space="preserve"> è motivata</w:t>
-      </w:r>
-      <w:r>
-        <w:rPr>
-          <w:rFonts w:cstheme="minorHAnsi"/>
-          <w:sz w:val="26"/>
-          <w:szCs w:val="26"/>
-          <w:lang w:val="it"/>
-        </w:rPr>
-        <w:t xml:space="preserve">, come detto </w:t>
-      </w:r>
-      <w:r>
-        <w:rPr>
-          <w:rFonts w:cstheme="minorHAnsi"/>
-          <w:sz w:val="26"/>
-          <w:szCs w:val="26"/>
-          <w:lang w:val="it"/>
-        </w:rPr>
-        <w:t xml:space="preserve">all’inizio, </w:t>
-      </w:r>
-      <w:r>
-        <w:rPr>
-          <w:rFonts w:cstheme="minorHAnsi"/>
-          <w:sz w:val="26"/>
-          <w:szCs w:val="26"/>
-          <w:lang w:val="it"/>
-        </w:rPr>
-        <w:t>dall’utilizzo</w:t>
-      </w:r>
-      <w:r>
-        <w:rPr>
-          <w:rFonts w:cstheme="minorHAnsi"/>
-          <w:sz w:val="26"/>
-          <w:szCs w:val="26"/>
-          <w:lang w:val="it"/>
-        </w:rPr>
-        <w:t xml:space="preserve"> dell’architettura MVC, </w:t>
-      </w:r>
-      <w:r>
-        <w:rPr>
-          <w:rFonts w:cstheme="minorHAnsi"/>
-          <w:sz w:val="26"/>
-          <w:szCs w:val="26"/>
-          <w:lang w:val="it"/>
-        </w:rPr>
-        <w:t>che ci</w:t>
-      </w:r>
-      <w:r>
-        <w:rPr>
-          <w:rFonts w:cstheme="minorHAnsi"/>
-          <w:sz w:val="26"/>
-          <w:szCs w:val="26"/>
-          <w:lang w:val="it"/>
-        </w:rPr>
-        <w:t xml:space="preserve"> permette di separare la logica di business (</w:t>
-      </w:r>
-      <w:r>
-        <w:rPr>
-          <w:rFonts w:cstheme="minorHAnsi"/>
-          <w:sz w:val="26"/>
-          <w:szCs w:val="26"/>
-          <w:lang w:val="it"/>
-        </w:rPr>
-        <w:t>S</w:t>
-      </w:r>
-      <w:r>
-        <w:rPr>
-          <w:rFonts w:cstheme="minorHAnsi"/>
-          <w:sz w:val="26"/>
-          <w:szCs w:val="26"/>
-          <w:lang w:val="it"/>
-        </w:rPr>
-        <w:t>ervlets) dalla presentazione (</w:t>
-      </w:r>
-      <w:r>
-        <w:rPr>
-          <w:rFonts w:cstheme="minorHAnsi"/>
-          <w:sz w:val="26"/>
-          <w:szCs w:val="26"/>
-          <w:lang w:val="it"/>
-        </w:rPr>
-        <w:t>W</w:t>
-      </w:r>
-      <w:r>
-        <w:rPr>
-          <w:rFonts w:cstheme="minorHAnsi"/>
-          <w:sz w:val="26"/>
-          <w:szCs w:val="26"/>
-          <w:lang w:val="it"/>
-        </w:rPr>
-        <w:t>eb</w:t>
-      </w:r>
-      <w:r>
-        <w:rPr>
-          <w:rFonts w:cstheme="minorHAnsi"/>
-          <w:sz w:val="26"/>
-          <w:szCs w:val="26"/>
-          <w:lang w:val="it"/>
-        </w:rPr>
-        <w:t>A</w:t>
-      </w:r>
-      <w:r>
-        <w:rPr>
-          <w:rFonts w:cstheme="minorHAnsi"/>
-          <w:sz w:val="26"/>
-          <w:szCs w:val="26"/>
-          <w:lang w:val="it"/>
-        </w:rPr>
-        <w:t>pp</w:t>
-      </w:r>
-      <w:r>
-        <w:rPr>
-          <w:rFonts w:cstheme="minorHAnsi"/>
-          <w:sz w:val="26"/>
-          <w:szCs w:val="26"/>
-          <w:lang w:val="it"/>
-        </w:rPr>
-        <w:t>) e dalla gestione dei dati (</w:t>
-      </w:r>
-      <w:r>
-        <w:rPr>
-          <w:rFonts w:cstheme="minorHAnsi"/>
-          <w:sz w:val="26"/>
-          <w:szCs w:val="26"/>
-          <w:lang w:val="it"/>
-        </w:rPr>
-        <w:t>M</w:t>
-      </w:r>
-      <w:r>
-        <w:rPr>
-          <w:rFonts w:cstheme="minorHAnsi"/>
-          <w:sz w:val="26"/>
-          <w:szCs w:val="26"/>
-          <w:lang w:val="it"/>
-        </w:rPr>
-        <w:t>odel). Il package model è a sua volta suddiviso in bean e dao</w:t>
-      </w:r>
-      <w:r>
-        <w:rPr>
-          <w:rFonts w:cstheme="minorHAnsi"/>
-          <w:sz w:val="26"/>
-          <w:szCs w:val="26"/>
-          <w:lang w:val="it"/>
-        </w:rPr>
-        <w:t>,</w:t>
-      </w:r>
-      <w:r>
-        <w:rPr>
-          <w:rFonts w:cstheme="minorHAnsi"/>
-          <w:sz w:val="26"/>
-          <w:szCs w:val="26"/>
-          <w:lang w:val="it"/>
-        </w:rPr>
-        <w:t xml:space="preserve"> come anche il package webapp che è suddiviso in css ed immagini</w:t>
-      </w:r>
-      <w:r>
-        <w:rPr>
-          <w:rFonts w:cstheme="minorHAnsi"/>
-          <w:sz w:val="26"/>
-          <w:szCs w:val="26"/>
-          <w:lang w:val="it"/>
-        </w:rPr>
-        <w:t xml:space="preserve">. </w:t>
-      </w:r>
-    </w:p>
-    <w:p>
-      <w:pPr>
-        <w:rPr>
-          <w:sz w:val="26"/>
-          <w:szCs w:val="26"/>
-          <w:lang w:val="it"/>
-        </w:rPr>
-      </w:pPr>
-    </w:p>
-    <w:p>
-      <w:pPr>
-        <w:rPr>
-          <w:sz w:val="26"/>
-          <w:szCs w:val="26"/>
-          <w:lang w:val="it"/>
-        </w:rPr>
-      </w:pPr>
-    </w:p>
-    <w:p>
-      <w:pPr>
-        <w:rPr>
-          <w:sz w:val="26"/>
-          <w:szCs w:val="26"/>
-          <w:lang w:val="it"/>
-        </w:rPr>
-      </w:pPr>
-    </w:p>
-    <w:p>
-      <w:pPr>
-        <w:rPr>
-          <w:sz w:val="26"/>
-          <w:szCs w:val="26"/>
-          <w:lang w:val="it"/>
+      </w:pPr>
+    </w:p>
+    <w:p/>
+    <w:p/>
+    <w:p/>
+    <w:p/>
+    <w:p/>
+    <w:p/>
+    <w:p/>
+    <w:p/>
+    <w:p/>
+    <w:p/>
+    <w:p/>
+    <w:p/>
+    <w:p/>
+    <w:p/>
+    <w:p/>
+    <w:p/>
+    <w:p/>
+    <w:p/>
+    <w:p/>
+    <w:p/>
+    <w:p/>
+    <w:p/>
+    <w:p/>
+    <w:p/>
+    <w:p/>
+    <w:p/>
+    <w:p/>
+    <w:p/>
+    <w:p>
+      <w:pPr>
+        <w:rPr>
+          <w:lang w:val="en-US"/>
+        </w:rPr>
+      </w:pPr>
+    </w:p>
+    <w:p>
+      <w:pPr>
+        <w:rPr>
+          <w:lang w:val="en-US"/>
+        </w:rPr>
+      </w:pPr>
+    </w:p>
+    <w:p>
+      <w:pPr>
+        <w:rPr>
+          <w:lang w:val="en-US"/>
+        </w:rPr>
+      </w:pPr>
+    </w:p>
+    <w:p>
+      <w:pPr>
+        <w:rPr>
+          <w:lang w:val="en-US"/>
+        </w:rPr>
+      </w:pPr>
+    </w:p>
+    <w:p>
+      <w:pPr>
+        <w:rPr>
+          <w:lang w:val="en-US"/>
+        </w:rPr>
+      </w:pPr>
+    </w:p>
+    <w:p>
+      <w:pPr>
+        <w:rPr>
+          <w:lang w:val="en-US"/>
+        </w:rPr>
+      </w:pPr>
+    </w:p>
+    <w:p>
+      <w:pPr>
+        <w:rPr>
+          <w:lang w:val="en-US"/>
+        </w:rPr>
+      </w:pPr>
+    </w:p>
+    <w:p>
+      <w:pPr>
+        <w:rPr>
+          <w:lang w:val="en-US"/>
+        </w:rPr>
+      </w:pPr>
+    </w:p>
+    <w:p>
+      <w:pPr>
+        <w:rPr>
+          <w:lang w:val="en-US"/>
+        </w:rPr>
+      </w:pPr>
+    </w:p>
+    <w:p>
+      <w:pPr>
+        <w:rPr>
+          <w:lang w:val="en-US"/>
+        </w:rPr>
+      </w:pPr>
+    </w:p>
+    <w:p>
+      <w:pPr>
+        <w:rPr>
+          <w:lang w:val="en-US"/>
+        </w:rPr>
+      </w:pPr>
+    </w:p>
+    <w:p>
+      <w:pPr>
+        <w:rPr>
+          <w:lang w:val="en-US"/>
+        </w:rPr>
+      </w:pPr>
+    </w:p>
+    <w:p>
+      <w:pPr>
+        <w:rPr>
+          <w:lang w:val="en-US"/>
+        </w:rPr>
+      </w:pPr>
+    </w:p>
+    <w:p>
+      <w:pPr>
+        <w:rPr>
+          <w:lang w:val="en-US"/>
+        </w:rPr>
+      </w:pPr>
+    </w:p>
+    <w:p>
+      <w:pPr>
+        <w:rPr>
+          <w:lang w:val="en-US"/>
+        </w:rPr>
+      </w:pPr>
+    </w:p>
+    <w:p>
+      <w:pPr>
+        <w:rPr>
+          <w:lang w:val="en-US"/>
         </w:rPr>
       </w:pPr>
     </w:p>
@@ -2278,9 +2170,398 @@
 </w:document>
 </file>
 
+<file path=word/endnotes.xml><?xml version="1.0" encoding="utf-8"?>
+<w:endnotes xmlns:wpc="http://schemas.microsoft.com/office/word/2010/wordprocessingCanvas" xmlns:cx="http://schemas.microsoft.com/office/drawing/2014/chartex" xmlns:cx1="http://schemas.microsoft.com/office/drawing/2015/9/8/chartex" xmlns:cx2="http://schemas.microsoft.com/office/drawing/2015/10/21/chartex" xmlns:cx3="http://schemas.microsoft.com/office/drawing/2016/5/9/chartex" xmlns:cx4="http://schemas.microsoft.com/office/drawing/2016/5/10/chartex" xmlns:cx5="http://schemas.microsoft.com/office/drawing/2016/5/11/chartex" xmlns:cx6="http://schemas.microsoft.com/office/drawing/2016/5/12/chartex" xmlns:cx7="http://schemas.microsoft.com/office/drawing/2016/5/13/chartex" xmlns:cx8="http://schemas.microsoft.com/office/drawing/2016/5/14/chartex" xmlns:mc="http://schemas.openxmlformats.org/markup-compatibility/2006" xmlns:aink="http://schemas.microsoft.com/office/drawing/2016/ink" xmlns:am3d="http://schemas.microsoft.com/office/drawing/2017/model3d" xmlns:o="urn:schemas-microsoft-com:office:office" xmlns:oel="http://schemas.microsoft.com/office/2019/extlst" xmlns:r="http://schemas.openxmlformats.org/officeDocument/2006/relationships" xmlns:m="http://schemas.openxmlformats.org/officeDocument/2006/math" xmlns:v="urn:schemas-microsoft-com:vml" xmlns:wp14="http://schemas.microsoft.com/office/word/2010/wordprocessingDrawing" xmlns:wp="http://schemas.openxmlformats.org/drawingml/2006/wordprocessingDrawing" xmlns:w10="urn:schemas-microsoft-com:office:word" xmlns:w="http://schemas.openxmlformats.org/wordprocessingml/2006/main" xmlns:w14="http://schemas.microsoft.com/office/word/2010/wordml" xmlns:w15="http://schemas.microsoft.com/office/word/2012/wordml" xmlns:w16cex="http://schemas.microsoft.com/office/word/2018/wordml/cex" xmlns:w16cid="http://schemas.microsoft.com/office/word/2016/wordml/cid" xmlns:w16="http://schemas.microsoft.com/office/word/2018/wordml" xmlns:w16sdtdh="http://schemas.microsoft.com/office/word/2020/wordml/sdtdatahash" xmlns:w16se="http://schemas.microsoft.com/office/word/2015/wordml/symex" xmlns:wpg="http://schemas.microsoft.com/office/word/2010/wordprocessingGroup" xmlns:wpi="http://schemas.microsoft.com/office/word/2010/wordprocessingInk" xmlns:wne="http://schemas.microsoft.com/office/word/2006/wordml" xmlns:wps="http://schemas.microsoft.com/office/word/2010/wordprocessingShape" mc:Ignorable="w14 w15 w16se w16cid w16 w16cex w16sdtdh wp14">
+  <w:endnote w:type="separator" w:id="-1">
+    <w:p>
+      <w:pPr>
+        <w:spacing w:after="0" w:line="240" w:lineRule="auto"/>
+      </w:pPr>
+      <w:r>
+        <w:separator/>
+      </w:r>
+    </w:p>
+  </w:endnote>
+  <w:endnote w:type="continuationSeparator" w:id="0">
+    <w:p>
+      <w:pPr>
+        <w:spacing w:after="0" w:line="240" w:lineRule="auto"/>
+      </w:pPr>
+      <w:r>
+        <w:continuationSeparator/>
+      </w:r>
+    </w:p>
+  </w:endnote>
+</w:endnotes>
+</file>
+
+<file path=word/footnotes.xml><?xml version="1.0" encoding="utf-8"?>
+<w:footnotes xmlns:wpc="http://schemas.microsoft.com/office/word/2010/wordprocessingCanvas" xmlns:cx="http://schemas.microsoft.com/office/drawing/2014/chartex" xmlns:cx1="http://schemas.microsoft.com/office/drawing/2015/9/8/chartex" xmlns:cx2="http://schemas.microsoft.com/office/drawing/2015/10/21/chartex" xmlns:cx3="http://schemas.microsoft.com/office/drawing/2016/5/9/chartex" xmlns:cx4="http://schemas.microsoft.com/office/drawing/2016/5/10/chartex" xmlns:cx5="http://schemas.microsoft.com/office/drawing/2016/5/11/chartex" xmlns:cx6="http://schemas.microsoft.com/office/drawing/2016/5/12/chartex" xmlns:cx7="http://schemas.microsoft.com/office/drawing/2016/5/13/chartex" xmlns:cx8="http://schemas.microsoft.com/office/drawing/2016/5/14/chartex" xmlns:mc="http://schemas.openxmlformats.org/markup-compatibility/2006" xmlns:aink="http://schemas.microsoft.com/office/drawing/2016/ink" xmlns:am3d="http://schemas.microsoft.com/office/drawing/2017/model3d" xmlns:o="urn:schemas-microsoft-com:office:office" xmlns:oel="http://schemas.microsoft.com/office/2019/extlst" xmlns:r="http://schemas.openxmlformats.org/officeDocument/2006/relationships" xmlns:m="http://schemas.openxmlformats.org/officeDocument/2006/math" xmlns:v="urn:schemas-microsoft-com:vml" xmlns:wp14="http://schemas.microsoft.com/office/word/2010/wordprocessingDrawing" xmlns:wp="http://schemas.openxmlformats.org/drawingml/2006/wordprocessingDrawing" xmlns:w10="urn:schemas-microsoft-com:office:word" xmlns:w="http://schemas.openxmlformats.org/wordprocessingml/2006/main" xmlns:w14="http://schemas.microsoft.com/office/word/2010/wordml" xmlns:w15="http://schemas.microsoft.com/office/word/2012/wordml" xmlns:w16cex="http://schemas.microsoft.com/office/word/2018/wordml/cex" xmlns:w16cid="http://schemas.microsoft.com/office/word/2016/wordml/cid" xmlns:w16="http://schemas.microsoft.com/office/word/2018/wordml" xmlns:w16sdtdh="http://schemas.microsoft.com/office/word/2020/wordml/sdtdatahash" xmlns:w16se="http://schemas.microsoft.com/office/word/2015/wordml/symex" xmlns:wpg="http://schemas.microsoft.com/office/word/2010/wordprocessingGroup" xmlns:wpi="http://schemas.microsoft.com/office/word/2010/wordprocessingInk" xmlns:wne="http://schemas.microsoft.com/office/word/2006/wordml" xmlns:wps="http://schemas.microsoft.com/office/word/2010/wordprocessingShape" mc:Ignorable="w14 w15 w16se w16cid w16 w16cex w16sdtdh wp14">
+  <w:footnote w:type="separator" w:id="-1">
+    <w:p>
+      <w:pPr>
+        <w:spacing w:after="0" w:line="240" w:lineRule="auto"/>
+      </w:pPr>
+      <w:r>
+        <w:separator/>
+      </w:r>
+    </w:p>
+  </w:footnote>
+  <w:footnote w:type="continuationSeparator" w:id="0">
+    <w:p>
+      <w:pPr>
+        <w:spacing w:after="0" w:line="240" w:lineRule="auto"/>
+      </w:pPr>
+      <w:r>
+        <w:continuationSeparator/>
+      </w:r>
+    </w:p>
+  </w:footnote>
+</w:footnotes>
+</file>
+
 <file path=word/numbering.xml><?xml version="1.0" encoding="utf-8"?>
 <w:numbering xmlns:wpc="http://schemas.microsoft.com/office/word/2010/wordprocessingCanvas" xmlns:cx="http://schemas.microsoft.com/office/drawing/2014/chartex" xmlns:cx1="http://schemas.microsoft.com/office/drawing/2015/9/8/chartex" xmlns:cx2="http://schemas.microsoft.com/office/drawing/2015/10/21/chartex" xmlns:cx3="http://schemas.microsoft.com/office/drawing/2016/5/9/chartex" xmlns:cx4="http://schemas.microsoft.com/office/drawing/2016/5/10/chartex" xmlns:cx5="http://schemas.microsoft.com/office/drawing/2016/5/11/chartex" xmlns:cx6="http://schemas.microsoft.com/office/drawing/2016/5/12/chartex" xmlns:cx7="http://schemas.microsoft.com/office/drawing/2016/5/13/chartex" xmlns:cx8="http://schemas.microsoft.com/office/drawing/2016/5/14/chartex" xmlns:mc="http://schemas.openxmlformats.org/markup-compatibility/2006" xmlns:aink="http://schemas.microsoft.com/office/drawing/2016/ink" xmlns:am3d="http://schemas.microsoft.com/office/drawing/2017/model3d" xmlns:o="urn:schemas-microsoft-com:office:office" xmlns:oel="http://schemas.microsoft.com/office/2019/extlst" xmlns:r="http://schemas.openxmlformats.org/officeDocument/2006/relationships" xmlns:m="http://schemas.openxmlformats.org/officeDocument/2006/math" xmlns:v="urn:schemas-microsoft-com:vml" xmlns:wp14="http://schemas.microsoft.com/office/word/2010/wordprocessingDrawing" xmlns:wp="http://schemas.openxmlformats.org/drawingml/2006/wordprocessingDrawing" xmlns:w10="urn:schemas-microsoft-com:office:word" xmlns:w="http://schemas.openxmlformats.org/wordprocessingml/2006/main" xmlns:w14="http://schemas.microsoft.com/office/word/2010/wordml" xmlns:w15="http://schemas.microsoft.com/office/word/2012/wordml" xmlns:w16cex="http://schemas.microsoft.com/office/word/2018/wordml/cex" xmlns:w16cid="http://schemas.microsoft.com/office/word/2016/wordml/cid" xmlns:w16="http://schemas.microsoft.com/office/word/2018/wordml" xmlns:w16sdtdh="http://schemas.microsoft.com/office/word/2020/wordml/sdtdatahash" xmlns:w16se="http://schemas.microsoft.com/office/word/2015/wordml/symex" xmlns:wpg="http://schemas.microsoft.com/office/word/2010/wordprocessingGroup" xmlns:wpi="http://schemas.microsoft.com/office/word/2010/wordprocessingInk" xmlns:wne="http://schemas.microsoft.com/office/word/2006/wordml" xmlns:wps="http://schemas.microsoft.com/office/word/2010/wordprocessingShape" mc:Ignorable="w14 w15 w16se w16cid w16 w16cex w16sdtdh wp14">
   <w:abstractNum w:abstractNumId="0" w15:restartNumberingAfterBreak="0">
+    <w:nsid w:val="08EF7CAB"/>
+    <w:multiLevelType w:val="hybridMultilevel"/>
+    <w:tmpl w:val="F76A4152"/>
+    <w:lvl w:ilvl="0" w:tplc="04100001">
+      <w:start w:val="1"/>
+      <w:numFmt w:val="bullet"/>
+      <w:lvlText w:val=""/>
+      <w:lvlJc w:val="left"/>
+      <w:pPr>
+        <w:ind w:left="720" w:hanging="360"/>
+      </w:pPr>
+      <w:rPr>
+        <w:rFonts w:ascii="Symbol" w:hAnsi="Symbol" w:hint="default"/>
+      </w:rPr>
+    </w:lvl>
+    <w:lvl w:ilvl="1" w:tplc="04100003" w:tentative="1">
+      <w:start w:val="1"/>
+      <w:numFmt w:val="bullet"/>
+      <w:lvlText w:val="o"/>
+      <w:lvlJc w:val="left"/>
+      <w:pPr>
+        <w:ind w:left="1440" w:hanging="360"/>
+      </w:pPr>
+      <w:rPr>
+        <w:rFonts w:ascii="Courier New" w:hAnsi="Courier New" w:cs="Courier New" w:hint="default"/>
+      </w:rPr>
+    </w:lvl>
+    <w:lvl w:ilvl="2" w:tplc="04100005" w:tentative="1">
+      <w:start w:val="1"/>
+      <w:numFmt w:val="bullet"/>
+      <w:lvlText w:val=""/>
+      <w:lvlJc w:val="left"/>
+      <w:pPr>
+        <w:ind w:left="2160" w:hanging="360"/>
+      </w:pPr>
+      <w:rPr>
+        <w:rFonts w:ascii="Wingdings" w:hAnsi="Wingdings" w:hint="default"/>
+      </w:rPr>
+    </w:lvl>
+    <w:lvl w:ilvl="3" w:tplc="04100001" w:tentative="1">
+      <w:start w:val="1"/>
+      <w:numFmt w:val="bullet"/>
+      <w:lvlText w:val=""/>
+      <w:lvlJc w:val="left"/>
+      <w:pPr>
+        <w:ind w:left="2880" w:hanging="360"/>
+      </w:pPr>
+      <w:rPr>
+        <w:rFonts w:ascii="Symbol" w:hAnsi="Symbol" w:hint="default"/>
+      </w:rPr>
+    </w:lvl>
+    <w:lvl w:ilvl="4" w:tplc="04100003" w:tentative="1">
+      <w:start w:val="1"/>
+      <w:numFmt w:val="bullet"/>
+      <w:lvlText w:val="o"/>
+      <w:lvlJc w:val="left"/>
+      <w:pPr>
+        <w:ind w:left="3600" w:hanging="360"/>
+      </w:pPr>
+      <w:rPr>
+        <w:rFonts w:ascii="Courier New" w:hAnsi="Courier New" w:cs="Courier New" w:hint="default"/>
+      </w:rPr>
+    </w:lvl>
+    <w:lvl w:ilvl="5" w:tplc="04100005" w:tentative="1">
+      <w:start w:val="1"/>
+      <w:numFmt w:val="bullet"/>
+      <w:lvlText w:val=""/>
+      <w:lvlJc w:val="left"/>
+      <w:pPr>
+        <w:ind w:left="4320" w:hanging="360"/>
+      </w:pPr>
+      <w:rPr>
+        <w:rFonts w:ascii="Wingdings" w:hAnsi="Wingdings" w:hint="default"/>
+      </w:rPr>
+    </w:lvl>
+    <w:lvl w:ilvl="6" w:tplc="04100001" w:tentative="1">
+      <w:start w:val="1"/>
+      <w:numFmt w:val="bullet"/>
+      <w:lvlText w:val=""/>
+      <w:lvlJc w:val="left"/>
+      <w:pPr>
+        <w:ind w:left="5040" w:hanging="360"/>
+      </w:pPr>
+      <w:rPr>
+        <w:rFonts w:ascii="Symbol" w:hAnsi="Symbol" w:hint="default"/>
+      </w:rPr>
+    </w:lvl>
+    <w:lvl w:ilvl="7" w:tplc="04100003" w:tentative="1">
+      <w:start w:val="1"/>
+      <w:numFmt w:val="bullet"/>
+      <w:lvlText w:val="o"/>
+      <w:lvlJc w:val="left"/>
+      <w:pPr>
+        <w:ind w:left="5760" w:hanging="360"/>
+      </w:pPr>
+      <w:rPr>
+        <w:rFonts w:ascii="Courier New" w:hAnsi="Courier New" w:cs="Courier New" w:hint="default"/>
+      </w:rPr>
+    </w:lvl>
+    <w:lvl w:ilvl="8" w:tplc="04100005" w:tentative="1">
+      <w:start w:val="1"/>
+      <w:numFmt w:val="bullet"/>
+      <w:lvlText w:val=""/>
+      <w:lvlJc w:val="left"/>
+      <w:pPr>
+        <w:ind w:left="6480" w:hanging="360"/>
+      </w:pPr>
+      <w:rPr>
+        <w:rFonts w:ascii="Wingdings" w:hAnsi="Wingdings" w:hint="default"/>
+      </w:rPr>
+    </w:lvl>
+  </w:abstractNum>
+  <w:abstractNum w:abstractNumId="1" w15:restartNumberingAfterBreak="0">
+    <w:nsid w:val="0959588F"/>
+    <w:multiLevelType w:val="hybridMultilevel"/>
+    <w:tmpl w:val="134499BA"/>
+    <w:lvl w:ilvl="0" w:tplc="04100001">
+      <w:start w:val="1"/>
+      <w:numFmt w:val="bullet"/>
+      <w:lvlText w:val=""/>
+      <w:lvlJc w:val="left"/>
+      <w:pPr>
+        <w:ind w:left="720" w:hanging="360"/>
+      </w:pPr>
+      <w:rPr>
+        <w:rFonts w:ascii="Symbol" w:hAnsi="Symbol" w:hint="default"/>
+      </w:rPr>
+    </w:lvl>
+    <w:lvl w:ilvl="1" w:tplc="04100003" w:tentative="1">
+      <w:start w:val="1"/>
+      <w:numFmt w:val="bullet"/>
+      <w:lvlText w:val="o"/>
+      <w:lvlJc w:val="left"/>
+      <w:pPr>
+        <w:ind w:left="1440" w:hanging="360"/>
+      </w:pPr>
+      <w:rPr>
+        <w:rFonts w:ascii="Courier New" w:hAnsi="Courier New" w:cs="Courier New" w:hint="default"/>
+      </w:rPr>
+    </w:lvl>
+    <w:lvl w:ilvl="2" w:tplc="04100005" w:tentative="1">
+      <w:start w:val="1"/>
+      <w:numFmt w:val="bullet"/>
+      <w:lvlText w:val=""/>
+      <w:lvlJc w:val="left"/>
+      <w:pPr>
+        <w:ind w:left="2160" w:hanging="360"/>
+      </w:pPr>
+      <w:rPr>
+        <w:rFonts w:ascii="Wingdings" w:hAnsi="Wingdings" w:hint="default"/>
+      </w:rPr>
+    </w:lvl>
+    <w:lvl w:ilvl="3" w:tplc="04100001" w:tentative="1">
+      <w:start w:val="1"/>
+      <w:numFmt w:val="bullet"/>
+      <w:lvlText w:val=""/>
+      <w:lvlJc w:val="left"/>
+      <w:pPr>
+        <w:ind w:left="2880" w:hanging="360"/>
+      </w:pPr>
+      <w:rPr>
+        <w:rFonts w:ascii="Symbol" w:hAnsi="Symbol" w:hint="default"/>
+      </w:rPr>
+    </w:lvl>
+    <w:lvl w:ilvl="4" w:tplc="04100003" w:tentative="1">
+      <w:start w:val="1"/>
+      <w:numFmt w:val="bullet"/>
+      <w:lvlText w:val="o"/>
+      <w:lvlJc w:val="left"/>
+      <w:pPr>
+        <w:ind w:left="3600" w:hanging="360"/>
+      </w:pPr>
+      <w:rPr>
+        <w:rFonts w:ascii="Courier New" w:hAnsi="Courier New" w:cs="Courier New" w:hint="default"/>
+      </w:rPr>
+    </w:lvl>
+    <w:lvl w:ilvl="5" w:tplc="04100005" w:tentative="1">
+      <w:start w:val="1"/>
+      <w:numFmt w:val="bullet"/>
+      <w:lvlText w:val=""/>
+      <w:lvlJc w:val="left"/>
+      <w:pPr>
+        <w:ind w:left="4320" w:hanging="360"/>
+      </w:pPr>
+      <w:rPr>
+        <w:rFonts w:ascii="Wingdings" w:hAnsi="Wingdings" w:hint="default"/>
+      </w:rPr>
+    </w:lvl>
+    <w:lvl w:ilvl="6" w:tplc="04100001" w:tentative="1">
+      <w:start w:val="1"/>
+      <w:numFmt w:val="bullet"/>
+      <w:lvlText w:val=""/>
+      <w:lvlJc w:val="left"/>
+      <w:pPr>
+        <w:ind w:left="5040" w:hanging="360"/>
+      </w:pPr>
+      <w:rPr>
+        <w:rFonts w:ascii="Symbol" w:hAnsi="Symbol" w:hint="default"/>
+      </w:rPr>
+    </w:lvl>
+    <w:lvl w:ilvl="7" w:tplc="04100003" w:tentative="1">
+      <w:start w:val="1"/>
+      <w:numFmt w:val="bullet"/>
+      <w:lvlText w:val="o"/>
+      <w:lvlJc w:val="left"/>
+      <w:pPr>
+        <w:ind w:left="5760" w:hanging="360"/>
+      </w:pPr>
+      <w:rPr>
+        <w:rFonts w:ascii="Courier New" w:hAnsi="Courier New" w:cs="Courier New" w:hint="default"/>
+      </w:rPr>
+    </w:lvl>
+    <w:lvl w:ilvl="8" w:tplc="04100005" w:tentative="1">
+      <w:start w:val="1"/>
+      <w:numFmt w:val="bullet"/>
+      <w:lvlText w:val=""/>
+      <w:lvlJc w:val="left"/>
+      <w:pPr>
+        <w:ind w:left="6480" w:hanging="360"/>
+      </w:pPr>
+      <w:rPr>
+        <w:rFonts w:ascii="Wingdings" w:hAnsi="Wingdings" w:hint="default"/>
+      </w:rPr>
+    </w:lvl>
+  </w:abstractNum>
+  <w:abstractNum w:abstractNumId="2" w15:restartNumberingAfterBreak="0">
+    <w:nsid w:val="23DE3BF3"/>
+    <w:multiLevelType w:val="hybridMultilevel"/>
+    <w:tmpl w:val="2DDCAAAC"/>
+    <w:lvl w:ilvl="0" w:tplc="04100001">
+      <w:start w:val="1"/>
+      <w:numFmt w:val="bullet"/>
+      <w:lvlText w:val=""/>
+      <w:lvlJc w:val="left"/>
+      <w:pPr>
+        <w:ind w:left="720" w:hanging="360"/>
+      </w:pPr>
+      <w:rPr>
+        <w:rFonts w:ascii="Symbol" w:hAnsi="Symbol" w:hint="default"/>
+      </w:rPr>
+    </w:lvl>
+    <w:lvl w:ilvl="1" w:tplc="04100003" w:tentative="1">
+      <w:start w:val="1"/>
+      <w:numFmt w:val="bullet"/>
+      <w:lvlText w:val="o"/>
+      <w:lvlJc w:val="left"/>
+      <w:pPr>
+        <w:ind w:left="1440" w:hanging="360"/>
+      </w:pPr>
+      <w:rPr>
+        <w:rFonts w:ascii="Courier New" w:hAnsi="Courier New" w:cs="Courier New" w:hint="default"/>
+      </w:rPr>
+    </w:lvl>
+    <w:lvl w:ilvl="2" w:tplc="04100005" w:tentative="1">
+      <w:start w:val="1"/>
+      <w:numFmt w:val="bullet"/>
+      <w:lvlText w:val=""/>
+      <w:lvlJc w:val="left"/>
+      <w:pPr>
+        <w:ind w:left="2160" w:hanging="360"/>
+      </w:pPr>
+      <w:rPr>
+        <w:rFonts w:ascii="Wingdings" w:hAnsi="Wingdings" w:hint="default"/>
+      </w:rPr>
+    </w:lvl>
+    <w:lvl w:ilvl="3" w:tplc="04100001" w:tentative="1">
+      <w:start w:val="1"/>
+      <w:numFmt w:val="bullet"/>
+      <w:lvlText w:val=""/>
+      <w:lvlJc w:val="left"/>
+      <w:pPr>
+        <w:ind w:left="2880" w:hanging="360"/>
+      </w:pPr>
+      <w:rPr>
+        <w:rFonts w:ascii="Symbol" w:hAnsi="Symbol" w:hint="default"/>
+      </w:rPr>
+    </w:lvl>
+    <w:lvl w:ilvl="4" w:tplc="04100003" w:tentative="1">
+      <w:start w:val="1"/>
+      <w:numFmt w:val="bullet"/>
+      <w:lvlText w:val="o"/>
+      <w:lvlJc w:val="left"/>
+      <w:pPr>
+        <w:ind w:left="3600" w:hanging="360"/>
+      </w:pPr>
+      <w:rPr>
+        <w:rFonts w:ascii="Courier New" w:hAnsi="Courier New" w:cs="Courier New" w:hint="default"/>
+      </w:rPr>
+    </w:lvl>
+    <w:lvl w:ilvl="5" w:tplc="04100005" w:tentative="1">
+      <w:start w:val="1"/>
+      <w:numFmt w:val="bullet"/>
+      <w:lvlText w:val=""/>
+      <w:lvlJc w:val="left"/>
+      <w:pPr>
+        <w:ind w:left="4320" w:hanging="360"/>
+      </w:pPr>
+      <w:rPr>
+        <w:rFonts w:ascii="Wingdings" w:hAnsi="Wingdings" w:hint="default"/>
+      </w:rPr>
+    </w:lvl>
+    <w:lvl w:ilvl="6" w:tplc="04100001" w:tentative="1">
+      <w:start w:val="1"/>
+      <w:numFmt w:val="bullet"/>
+      <w:lvlText w:val=""/>
+      <w:lvlJc w:val="left"/>
+      <w:pPr>
+        <w:ind w:left="5040" w:hanging="360"/>
+      </w:pPr>
+      <w:rPr>
+        <w:rFonts w:ascii="Symbol" w:hAnsi="Symbol" w:hint="default"/>
+      </w:rPr>
+    </w:lvl>
+    <w:lvl w:ilvl="7" w:tplc="04100003" w:tentative="1">
+      <w:start w:val="1"/>
+      <w:numFmt w:val="bullet"/>
+      <w:lvlText w:val="o"/>
+      <w:lvlJc w:val="left"/>
+      <w:pPr>
+        <w:ind w:left="5760" w:hanging="360"/>
+      </w:pPr>
+      <w:rPr>
+        <w:rFonts w:ascii="Courier New" w:hAnsi="Courier New" w:cs="Courier New" w:hint="default"/>
+      </w:rPr>
+    </w:lvl>
+    <w:lvl w:ilvl="8" w:tplc="04100005" w:tentative="1">
+      <w:start w:val="1"/>
+      <w:numFmt w:val="bullet"/>
+      <w:lvlText w:val=""/>
+      <w:lvlJc w:val="left"/>
+      <w:pPr>
+        <w:ind w:left="6480" w:hanging="360"/>
+      </w:pPr>
+      <w:rPr>
+        <w:rFonts w:ascii="Wingdings" w:hAnsi="Wingdings" w:hint="default"/>
+      </w:rPr>
+    </w:lvl>
+  </w:abstractNum>
+  <w:abstractNum w:abstractNumId="3" w15:restartNumberingAfterBreak="0">
     <w:nsid w:val="272A30C9"/>
     <w:multiLevelType w:val="hybridMultilevel"/>
     <w:tmpl w:val="845ADD1C"/>
@@ -2393,7 +2674,7 @@
       </w:rPr>
     </w:lvl>
   </w:abstractNum>
-  <w:abstractNum w:abstractNumId="1" w15:restartNumberingAfterBreak="0">
+  <w:abstractNum w:abstractNumId="4" w15:restartNumberingAfterBreak="0">
     <w:nsid w:val="2B397529"/>
     <w:multiLevelType w:val="hybridMultilevel"/>
     <w:tmpl w:val="C90A33E4"/>
@@ -2506,7 +2787,120 @@
       </w:rPr>
     </w:lvl>
   </w:abstractNum>
-  <w:abstractNum w:abstractNumId="2" w15:restartNumberingAfterBreak="0">
+  <w:abstractNum w:abstractNumId="5" w15:restartNumberingAfterBreak="0">
+    <w:nsid w:val="39790960"/>
+    <w:multiLevelType w:val="hybridMultilevel"/>
+    <w:tmpl w:val="CAA25E6A"/>
+    <w:lvl w:ilvl="0" w:tplc="04100001">
+      <w:start w:val="1"/>
+      <w:numFmt w:val="bullet"/>
+      <w:lvlText w:val=""/>
+      <w:lvlJc w:val="left"/>
+      <w:pPr>
+        <w:ind w:left="1440" w:hanging="360"/>
+      </w:pPr>
+      <w:rPr>
+        <w:rFonts w:ascii="Symbol" w:hAnsi="Symbol" w:hint="default"/>
+      </w:rPr>
+    </w:lvl>
+    <w:lvl w:ilvl="1" w:tplc="04100003" w:tentative="1">
+      <w:start w:val="1"/>
+      <w:numFmt w:val="bullet"/>
+      <w:lvlText w:val="o"/>
+      <w:lvlJc w:val="left"/>
+      <w:pPr>
+        <w:ind w:left="2160" w:hanging="360"/>
+      </w:pPr>
+      <w:rPr>
+        <w:rFonts w:ascii="Courier New" w:hAnsi="Courier New" w:cs="Courier New" w:hint="default"/>
+      </w:rPr>
+    </w:lvl>
+    <w:lvl w:ilvl="2" w:tplc="04100005" w:tentative="1">
+      <w:start w:val="1"/>
+      <w:numFmt w:val="bullet"/>
+      <w:lvlText w:val=""/>
+      <w:lvlJc w:val="left"/>
+      <w:pPr>
+        <w:ind w:left="2880" w:hanging="360"/>
+      </w:pPr>
+      <w:rPr>
+        <w:rFonts w:ascii="Wingdings" w:hAnsi="Wingdings" w:hint="default"/>
+      </w:rPr>
+    </w:lvl>
+    <w:lvl w:ilvl="3" w:tplc="04100001" w:tentative="1">
+      <w:start w:val="1"/>
+      <w:numFmt w:val="bullet"/>
+      <w:lvlText w:val=""/>
+      <w:lvlJc w:val="left"/>
+      <w:pPr>
+        <w:ind w:left="3600" w:hanging="360"/>
+      </w:pPr>
+      <w:rPr>
+        <w:rFonts w:ascii="Symbol" w:hAnsi="Symbol" w:hint="default"/>
+      </w:rPr>
+    </w:lvl>
+    <w:lvl w:ilvl="4" w:tplc="04100003" w:tentative="1">
+      <w:start w:val="1"/>
+      <w:numFmt w:val="bullet"/>
+      <w:lvlText w:val="o"/>
+      <w:lvlJc w:val="left"/>
+      <w:pPr>
+        <w:ind w:left="4320" w:hanging="360"/>
+      </w:pPr>
+      <w:rPr>
+        <w:rFonts w:ascii="Courier New" w:hAnsi="Courier New" w:cs="Courier New" w:hint="default"/>
+      </w:rPr>
+    </w:lvl>
+    <w:lvl w:ilvl="5" w:tplc="04100005" w:tentative="1">
+      <w:start w:val="1"/>
+      <w:numFmt w:val="bullet"/>
+      <w:lvlText w:val=""/>
+      <w:lvlJc w:val="left"/>
+      <w:pPr>
+        <w:ind w:left="5040" w:hanging="360"/>
+      </w:pPr>
+      <w:rPr>
+        <w:rFonts w:ascii="Wingdings" w:hAnsi="Wingdings" w:hint="default"/>
+      </w:rPr>
+    </w:lvl>
+    <w:lvl w:ilvl="6" w:tplc="04100001" w:tentative="1">
+      <w:start w:val="1"/>
+      <w:numFmt w:val="bullet"/>
+      <w:lvlText w:val=""/>
+      <w:lvlJc w:val="left"/>
+      <w:pPr>
+        <w:ind w:left="5760" w:hanging="360"/>
+      </w:pPr>
+      <w:rPr>
+        <w:rFonts w:ascii="Symbol" w:hAnsi="Symbol" w:hint="default"/>
+      </w:rPr>
+    </w:lvl>
+    <w:lvl w:ilvl="7" w:tplc="04100003" w:tentative="1">
+      <w:start w:val="1"/>
+      <w:numFmt w:val="bullet"/>
+      <w:lvlText w:val="o"/>
+      <w:lvlJc w:val="left"/>
+      <w:pPr>
+        <w:ind w:left="6480" w:hanging="360"/>
+      </w:pPr>
+      <w:rPr>
+        <w:rFonts w:ascii="Courier New" w:hAnsi="Courier New" w:cs="Courier New" w:hint="default"/>
+      </w:rPr>
+    </w:lvl>
+    <w:lvl w:ilvl="8" w:tplc="04100005" w:tentative="1">
+      <w:start w:val="1"/>
+      <w:numFmt w:val="bullet"/>
+      <w:lvlText w:val=""/>
+      <w:lvlJc w:val="left"/>
+      <w:pPr>
+        <w:ind w:left="7200" w:hanging="360"/>
+      </w:pPr>
+      <w:rPr>
+        <w:rFonts w:ascii="Wingdings" w:hAnsi="Wingdings" w:hint="default"/>
+      </w:rPr>
+    </w:lvl>
+  </w:abstractNum>
+  <w:abstractNum w:abstractNumId="6" w15:restartNumberingAfterBreak="0">
     <w:nsid w:val="64BB21AC"/>
     <w:multiLevelType w:val="hybridMultilevel"/>
     <w:tmpl w:val="FEDA9084"/>
@@ -2620,13 +3014,25 @@
     </w:lvl>
   </w:abstractNum>
   <w:num w:numId="1" w16cid:durableId="256646016">
-    <w:abstractNumId w:val="1"/>
+    <w:abstractNumId w:val="4"/>
   </w:num>
   <w:num w:numId="2" w16cid:durableId="490875573">
+    <w:abstractNumId w:val="3"/>
+  </w:num>
+  <w:num w:numId="3" w16cid:durableId="1506238205">
+    <w:abstractNumId w:val="6"/>
+  </w:num>
+  <w:num w:numId="4" w16cid:durableId="154106211">
+    <w:abstractNumId w:val="2"/>
+  </w:num>
+  <w:num w:numId="5" w16cid:durableId="534856022">
+    <w:abstractNumId w:val="5"/>
+  </w:num>
+  <w:num w:numId="6" w16cid:durableId="1247495452">
     <w:abstractNumId w:val="0"/>
   </w:num>
-  <w:num w:numId="3" w16cid:durableId="1506238205">
-    <w:abstractNumId w:val="2"/>
+  <w:num w:numId="7" w16cid:durableId="86926245">
+    <w:abstractNumId w:val="1"/>
   </w:num>
 </w:numbering>
 </file>
@@ -3483,6 +3889,494 @@
       <w:szCs w:val="24"/>
     </w:rPr>
   </w:style>
+  <w:style w:type="table" w:styleId="Tabellagriglia4-colore5">
+    <w:name w:val="Grid Table 4 Accent 5"/>
+    <w:basedOn w:val="Tabellanormale"/>
+    <w:uiPriority w:val="49"/>
+    <w:rsid w:val="00C77C08"/>
+    <w:pPr>
+      <w:spacing w:after="0" w:line="240" w:lineRule="auto"/>
+    </w:pPr>
+    <w:tblPr>
+      <w:tblStyleRowBandSize w:val="1"/>
+      <w:tblStyleColBandSize w:val="1"/>
+      <w:tblBorders>
+        <w:top w:val="single" w:sz="4" w:space="0" w:color="9CC2E5" w:themeColor="accent5" w:themeTint="99"/>
+        <w:left w:val="single" w:sz="4" w:space="0" w:color="9CC2E5" w:themeColor="accent5" w:themeTint="99"/>
+        <w:bottom w:val="single" w:sz="4" w:space="0" w:color="9CC2E5" w:themeColor="accent5" w:themeTint="99"/>
+        <w:right w:val="single" w:sz="4" w:space="0" w:color="9CC2E5" w:themeColor="accent5" w:themeTint="99"/>
+        <w:insideH w:val="single" w:sz="4" w:space="0" w:color="9CC2E5" w:themeColor="accent5" w:themeTint="99"/>
+        <w:insideV w:val="single" w:sz="4" w:space="0" w:color="9CC2E5" w:themeColor="accent5" w:themeTint="99"/>
+      </w:tblBorders>
+    </w:tblPr>
+    <w:tblStylePr w:type="firstRow">
+      <w:rPr>
+        <w:b/>
+        <w:bCs/>
+        <w:color w:val="FFFFFF" w:themeColor="background1"/>
+      </w:rPr>
+      <w:tblPr/>
+      <w:tcPr>
+        <w:tcBorders>
+          <w:top w:val="single" w:sz="4" w:space="0" w:color="5B9BD5" w:themeColor="accent5"/>
+          <w:left w:val="single" w:sz="4" w:space="0" w:color="5B9BD5" w:themeColor="accent5"/>
+          <w:bottom w:val="single" w:sz="4" w:space="0" w:color="5B9BD5" w:themeColor="accent5"/>
+          <w:right w:val="single" w:sz="4" w:space="0" w:color="5B9BD5" w:themeColor="accent5"/>
+          <w:insideH w:val="nil"/>
+          <w:insideV w:val="nil"/>
+        </w:tcBorders>
+        <w:shd w:val="clear" w:color="auto" w:fill="5B9BD5" w:themeFill="accent5"/>
+      </w:tcPr>
+    </w:tblStylePr>
+    <w:tblStylePr w:type="lastRow">
+      <w:rPr>
+        <w:b/>
+        <w:bCs/>
+      </w:rPr>
+      <w:tblPr/>
+      <w:tcPr>
+        <w:tcBorders>
+          <w:top w:val="double" w:sz="4" w:space="0" w:color="5B9BD5" w:themeColor="accent5"/>
+        </w:tcBorders>
+      </w:tcPr>
+    </w:tblStylePr>
+    <w:tblStylePr w:type="firstCol">
+      <w:rPr>
+        <w:b/>
+        <w:bCs/>
+      </w:rPr>
+    </w:tblStylePr>
+    <w:tblStylePr w:type="lastCol">
+      <w:rPr>
+        <w:b/>
+        <w:bCs/>
+      </w:rPr>
+    </w:tblStylePr>
+    <w:tblStylePr w:type="band1Vert">
+      <w:tblPr/>
+      <w:tcPr>
+        <w:shd w:val="clear" w:color="auto" w:fill="DEEAF6" w:themeFill="accent5" w:themeFillTint="33"/>
+      </w:tcPr>
+    </w:tblStylePr>
+    <w:tblStylePr w:type="band1Horz">
+      <w:tblPr/>
+      <w:tcPr>
+        <w:shd w:val="clear" w:color="auto" w:fill="DEEAF6" w:themeFill="accent5" w:themeFillTint="33"/>
+      </w:tcPr>
+    </w:tblStylePr>
+  </w:style>
+  <w:style w:type="table" w:styleId="Tabellaelenco6acolori-colore4">
+    <w:name w:val="List Table 6 Colorful Accent 4"/>
+    <w:basedOn w:val="Tabellanormale"/>
+    <w:uiPriority w:val="51"/>
+    <w:rsid w:val="00C77C08"/>
+    <w:pPr>
+      <w:spacing w:after="0" w:line="240" w:lineRule="auto"/>
+    </w:pPr>
+    <w:rPr>
+      <w:color w:val="BF8F00" w:themeColor="accent4" w:themeShade="BF"/>
+    </w:rPr>
+    <w:tblPr>
+      <w:tblStyleRowBandSize w:val="1"/>
+      <w:tblStyleColBandSize w:val="1"/>
+      <w:tblBorders>
+        <w:top w:val="single" w:sz="4" w:space="0" w:color="FFC000" w:themeColor="accent4"/>
+        <w:bottom w:val="single" w:sz="4" w:space="0" w:color="FFC000" w:themeColor="accent4"/>
+      </w:tblBorders>
+    </w:tblPr>
+    <w:tblStylePr w:type="firstRow">
+      <w:rPr>
+        <w:b/>
+        <w:bCs/>
+      </w:rPr>
+      <w:tblPr/>
+      <w:tcPr>
+        <w:tcBorders>
+          <w:bottom w:val="single" w:sz="4" w:space="0" w:color="FFC000" w:themeColor="accent4"/>
+        </w:tcBorders>
+      </w:tcPr>
+    </w:tblStylePr>
+    <w:tblStylePr w:type="lastRow">
+      <w:rPr>
+        <w:b/>
+        <w:bCs/>
+      </w:rPr>
+      <w:tblPr/>
+      <w:tcPr>
+        <w:tcBorders>
+          <w:top w:val="double" w:sz="4" w:space="0" w:color="FFC000" w:themeColor="accent4"/>
+        </w:tcBorders>
+      </w:tcPr>
+    </w:tblStylePr>
+    <w:tblStylePr w:type="firstCol">
+      <w:rPr>
+        <w:b/>
+        <w:bCs/>
+      </w:rPr>
+    </w:tblStylePr>
+    <w:tblStylePr w:type="lastCol">
+      <w:rPr>
+        <w:b/>
+        <w:bCs/>
+      </w:rPr>
+    </w:tblStylePr>
+    <w:tblStylePr w:type="band1Vert">
+      <w:tblPr/>
+      <w:tcPr>
+        <w:shd w:val="clear" w:color="auto" w:fill="FFF2CC" w:themeFill="accent4" w:themeFillTint="33"/>
+      </w:tcPr>
+    </w:tblStylePr>
+    <w:tblStylePr w:type="band1Horz">
+      <w:tblPr/>
+      <w:tcPr>
+        <w:shd w:val="clear" w:color="auto" w:fill="FFF2CC" w:themeFill="accent4" w:themeFillTint="33"/>
+      </w:tcPr>
+    </w:tblStylePr>
+  </w:style>
+  <w:style w:type="table" w:styleId="Tabellagriglia6acolori-colore5">
+    <w:name w:val="Grid Table 6 Colorful Accent 5"/>
+    <w:basedOn w:val="Tabellanormale"/>
+    <w:uiPriority w:val="51"/>
+    <w:rsid w:val="00C77C08"/>
+    <w:pPr>
+      <w:spacing w:after="0" w:line="240" w:lineRule="auto"/>
+    </w:pPr>
+    <w:rPr>
+      <w:color w:val="2E74B5" w:themeColor="accent5" w:themeShade="BF"/>
+    </w:rPr>
+    <w:tblPr>
+      <w:tblStyleRowBandSize w:val="1"/>
+      <w:tblStyleColBandSize w:val="1"/>
+      <w:tblBorders>
+        <w:top w:val="single" w:sz="4" w:space="0" w:color="9CC2E5" w:themeColor="accent5" w:themeTint="99"/>
+        <w:left w:val="single" w:sz="4" w:space="0" w:color="9CC2E5" w:themeColor="accent5" w:themeTint="99"/>
+        <w:bottom w:val="single" w:sz="4" w:space="0" w:color="9CC2E5" w:themeColor="accent5" w:themeTint="99"/>
+        <w:right w:val="single" w:sz="4" w:space="0" w:color="9CC2E5" w:themeColor="accent5" w:themeTint="99"/>
+        <w:insideH w:val="single" w:sz="4" w:space="0" w:color="9CC2E5" w:themeColor="accent5" w:themeTint="99"/>
+        <w:insideV w:val="single" w:sz="4" w:space="0" w:color="9CC2E5" w:themeColor="accent5" w:themeTint="99"/>
+      </w:tblBorders>
+    </w:tblPr>
+    <w:tblStylePr w:type="firstRow">
+      <w:rPr>
+        <w:b/>
+        <w:bCs/>
+      </w:rPr>
+      <w:tblPr/>
+      <w:tcPr>
+        <w:tcBorders>
+          <w:bottom w:val="single" w:sz="12" w:space="0" w:color="9CC2E5" w:themeColor="accent5" w:themeTint="99"/>
+        </w:tcBorders>
+      </w:tcPr>
+    </w:tblStylePr>
+    <w:tblStylePr w:type="lastRow">
+      <w:rPr>
+        <w:b/>
+        <w:bCs/>
+      </w:rPr>
+      <w:tblPr/>
+      <w:tcPr>
+        <w:tcBorders>
+          <w:top w:val="double" w:sz="4" w:space="0" w:color="9CC2E5" w:themeColor="accent5" w:themeTint="99"/>
+        </w:tcBorders>
+      </w:tcPr>
+    </w:tblStylePr>
+    <w:tblStylePr w:type="firstCol">
+      <w:rPr>
+        <w:b/>
+        <w:bCs/>
+      </w:rPr>
+    </w:tblStylePr>
+    <w:tblStylePr w:type="lastCol">
+      <w:rPr>
+        <w:b/>
+        <w:bCs/>
+      </w:rPr>
+    </w:tblStylePr>
+    <w:tblStylePr w:type="band1Vert">
+      <w:tblPr/>
+      <w:tcPr>
+        <w:shd w:val="clear" w:color="auto" w:fill="DEEAF6" w:themeFill="accent5" w:themeFillTint="33"/>
+      </w:tcPr>
+    </w:tblStylePr>
+    <w:tblStylePr w:type="band1Horz">
+      <w:tblPr/>
+      <w:tcPr>
+        <w:shd w:val="clear" w:color="auto" w:fill="DEEAF6" w:themeFill="accent5" w:themeFillTint="33"/>
+      </w:tcPr>
+    </w:tblStylePr>
+  </w:style>
+  <w:style w:type="table" w:styleId="Tabellagriglia4-colore6">
+    <w:name w:val="Grid Table 4 Accent 6"/>
+    <w:basedOn w:val="Tabellanormale"/>
+    <w:uiPriority w:val="49"/>
+    <w:rsid w:val="00EE74CD"/>
+    <w:pPr>
+      <w:spacing w:after="0" w:line="240" w:lineRule="auto"/>
+    </w:pPr>
+    <w:tblPr>
+      <w:tblStyleRowBandSize w:val="1"/>
+      <w:tblStyleColBandSize w:val="1"/>
+      <w:tblBorders>
+        <w:top w:val="single" w:sz="4" w:space="0" w:color="A8D08D" w:themeColor="accent6" w:themeTint="99"/>
+        <w:left w:val="single" w:sz="4" w:space="0" w:color="A8D08D" w:themeColor="accent6" w:themeTint="99"/>
+        <w:bottom w:val="single" w:sz="4" w:space="0" w:color="A8D08D" w:themeColor="accent6" w:themeTint="99"/>
+        <w:right w:val="single" w:sz="4" w:space="0" w:color="A8D08D" w:themeColor="accent6" w:themeTint="99"/>
+        <w:insideH w:val="single" w:sz="4" w:space="0" w:color="A8D08D" w:themeColor="accent6" w:themeTint="99"/>
+        <w:insideV w:val="single" w:sz="4" w:space="0" w:color="A8D08D" w:themeColor="accent6" w:themeTint="99"/>
+      </w:tblBorders>
+    </w:tblPr>
+    <w:tblStylePr w:type="firstRow">
+      <w:rPr>
+        <w:b/>
+        <w:bCs/>
+        <w:color w:val="FFFFFF" w:themeColor="background1"/>
+      </w:rPr>
+      <w:tblPr/>
+      <w:tcPr>
+        <w:tcBorders>
+          <w:top w:val="single" w:sz="4" w:space="0" w:color="70AD47" w:themeColor="accent6"/>
+          <w:left w:val="single" w:sz="4" w:space="0" w:color="70AD47" w:themeColor="accent6"/>
+          <w:bottom w:val="single" w:sz="4" w:space="0" w:color="70AD47" w:themeColor="accent6"/>
+          <w:right w:val="single" w:sz="4" w:space="0" w:color="70AD47" w:themeColor="accent6"/>
+          <w:insideH w:val="nil"/>
+          <w:insideV w:val="nil"/>
+        </w:tcBorders>
+        <w:shd w:val="clear" w:color="auto" w:fill="70AD47" w:themeFill="accent6"/>
+      </w:tcPr>
+    </w:tblStylePr>
+    <w:tblStylePr w:type="lastRow">
+      <w:rPr>
+        <w:b/>
+        <w:bCs/>
+      </w:rPr>
+      <w:tblPr/>
+      <w:tcPr>
+        <w:tcBorders>
+          <w:top w:val="double" w:sz="4" w:space="0" w:color="70AD47" w:themeColor="accent6"/>
+        </w:tcBorders>
+      </w:tcPr>
+    </w:tblStylePr>
+    <w:tblStylePr w:type="firstCol">
+      <w:rPr>
+        <w:b/>
+        <w:bCs/>
+      </w:rPr>
+    </w:tblStylePr>
+    <w:tblStylePr w:type="lastCol">
+      <w:rPr>
+        <w:b/>
+        <w:bCs/>
+      </w:rPr>
+    </w:tblStylePr>
+    <w:tblStylePr w:type="band1Vert">
+      <w:tblPr/>
+      <w:tcPr>
+        <w:shd w:val="clear" w:color="auto" w:fill="E2EFD9" w:themeFill="accent6" w:themeFillTint="33"/>
+      </w:tcPr>
+    </w:tblStylePr>
+    <w:tblStylePr w:type="band1Horz">
+      <w:tblPr/>
+      <w:tcPr>
+        <w:shd w:val="clear" w:color="auto" w:fill="E2EFD9" w:themeFill="accent6" w:themeFillTint="33"/>
+      </w:tcPr>
+    </w:tblStylePr>
+  </w:style>
+  <w:style w:type="table" w:styleId="Tabellagriglia4-colore4">
+    <w:name w:val="Grid Table 4 Accent 4"/>
+    <w:basedOn w:val="Tabellanormale"/>
+    <w:uiPriority w:val="49"/>
+    <w:rsid w:val="00403E93"/>
+    <w:pPr>
+      <w:spacing w:after="0" w:line="240" w:lineRule="auto"/>
+    </w:pPr>
+    <w:tblPr>
+      <w:tblStyleRowBandSize w:val="1"/>
+      <w:tblStyleColBandSize w:val="1"/>
+      <w:tblBorders>
+        <w:top w:val="single" w:sz="4" w:space="0" w:color="FFD966" w:themeColor="accent4" w:themeTint="99"/>
+        <w:left w:val="single" w:sz="4" w:space="0" w:color="FFD966" w:themeColor="accent4" w:themeTint="99"/>
+        <w:bottom w:val="single" w:sz="4" w:space="0" w:color="FFD966" w:themeColor="accent4" w:themeTint="99"/>
+        <w:right w:val="single" w:sz="4" w:space="0" w:color="FFD966" w:themeColor="accent4" w:themeTint="99"/>
+        <w:insideH w:val="single" w:sz="4" w:space="0" w:color="FFD966" w:themeColor="accent4" w:themeTint="99"/>
+        <w:insideV w:val="single" w:sz="4" w:space="0" w:color="FFD966" w:themeColor="accent4" w:themeTint="99"/>
+      </w:tblBorders>
+    </w:tblPr>
+    <w:tblStylePr w:type="firstRow">
+      <w:rPr>
+        <w:b/>
+        <w:bCs/>
+        <w:color w:val="FFFFFF" w:themeColor="background1"/>
+      </w:rPr>
+      <w:tblPr/>
+      <w:tcPr>
+        <w:tcBorders>
+          <w:top w:val="single" w:sz="4" w:space="0" w:color="FFC000" w:themeColor="accent4"/>
+          <w:left w:val="single" w:sz="4" w:space="0" w:color="FFC000" w:themeColor="accent4"/>
+          <w:bottom w:val="single" w:sz="4" w:space="0" w:color="FFC000" w:themeColor="accent4"/>
+          <w:right w:val="single" w:sz="4" w:space="0" w:color="FFC000" w:themeColor="accent4"/>
+          <w:insideH w:val="nil"/>
+          <w:insideV w:val="nil"/>
+        </w:tcBorders>
+        <w:shd w:val="clear" w:color="auto" w:fill="FFC000" w:themeFill="accent4"/>
+      </w:tcPr>
+    </w:tblStylePr>
+    <w:tblStylePr w:type="lastRow">
+      <w:rPr>
+        <w:b/>
+        <w:bCs/>
+      </w:rPr>
+      <w:tblPr/>
+      <w:tcPr>
+        <w:tcBorders>
+          <w:top w:val="double" w:sz="4" w:space="0" w:color="FFC000" w:themeColor="accent4"/>
+        </w:tcBorders>
+      </w:tcPr>
+    </w:tblStylePr>
+    <w:tblStylePr w:type="firstCol">
+      <w:rPr>
+        <w:b/>
+        <w:bCs/>
+      </w:rPr>
+    </w:tblStylePr>
+    <w:tblStylePr w:type="lastCol">
+      <w:rPr>
+        <w:b/>
+        <w:bCs/>
+      </w:rPr>
+    </w:tblStylePr>
+    <w:tblStylePr w:type="band1Vert">
+      <w:tblPr/>
+      <w:tcPr>
+        <w:shd w:val="clear" w:color="auto" w:fill="FFF2CC" w:themeFill="accent4" w:themeFillTint="33"/>
+      </w:tcPr>
+    </w:tblStylePr>
+    <w:tblStylePr w:type="band1Horz">
+      <w:tblPr/>
+      <w:tcPr>
+        <w:shd w:val="clear" w:color="auto" w:fill="FFF2CC" w:themeFill="accent4" w:themeFillTint="33"/>
+      </w:tcPr>
+    </w:tblStylePr>
+  </w:style>
+  <w:style w:type="table" w:styleId="Tabellagriglia4-colore1">
+    <w:name w:val="Grid Table 4 Accent 1"/>
+    <w:basedOn w:val="Tabellanormale"/>
+    <w:uiPriority w:val="49"/>
+    <w:rsid w:val="00403E93"/>
+    <w:pPr>
+      <w:spacing w:after="0" w:line="240" w:lineRule="auto"/>
+    </w:pPr>
+    <w:tblPr>
+      <w:tblStyleRowBandSize w:val="1"/>
+      <w:tblStyleColBandSize w:val="1"/>
+      <w:tblBorders>
+        <w:top w:val="single" w:sz="4" w:space="0" w:color="8EAADB" w:themeColor="accent1" w:themeTint="99"/>
+        <w:left w:val="single" w:sz="4" w:space="0" w:color="8EAADB" w:themeColor="accent1" w:themeTint="99"/>
+        <w:bottom w:val="single" w:sz="4" w:space="0" w:color="8EAADB" w:themeColor="accent1" w:themeTint="99"/>
+        <w:right w:val="single" w:sz="4" w:space="0" w:color="8EAADB" w:themeColor="accent1" w:themeTint="99"/>
+        <w:insideH w:val="single" w:sz="4" w:space="0" w:color="8EAADB" w:themeColor="accent1" w:themeTint="99"/>
+        <w:insideV w:val="single" w:sz="4" w:space="0" w:color="8EAADB" w:themeColor="accent1" w:themeTint="99"/>
+      </w:tblBorders>
+    </w:tblPr>
+    <w:tblStylePr w:type="firstRow">
+      <w:rPr>
+        <w:b/>
+        <w:bCs/>
+        <w:color w:val="FFFFFF" w:themeColor="background1"/>
+      </w:rPr>
+      <w:tblPr/>
+      <w:tcPr>
+        <w:tcBorders>
+          <w:top w:val="single" w:sz="4" w:space="0" w:color="4472C4" w:themeColor="accent1"/>
+          <w:left w:val="single" w:sz="4" w:space="0" w:color="4472C4" w:themeColor="accent1"/>
+          <w:bottom w:val="single" w:sz="4" w:space="0" w:color="4472C4" w:themeColor="accent1"/>
+          <w:right w:val="single" w:sz="4" w:space="0" w:color="4472C4" w:themeColor="accent1"/>
+          <w:insideH w:val="nil"/>
+          <w:insideV w:val="nil"/>
+        </w:tcBorders>
+        <w:shd w:val="clear" w:color="auto" w:fill="4472C4" w:themeFill="accent1"/>
+      </w:tcPr>
+    </w:tblStylePr>
+    <w:tblStylePr w:type="lastRow">
+      <w:rPr>
+        <w:b/>
+        <w:bCs/>
+      </w:rPr>
+      <w:tblPr/>
+      <w:tcPr>
+        <w:tcBorders>
+          <w:top w:val="double" w:sz="4" w:space="0" w:color="4472C4" w:themeColor="accent1"/>
+        </w:tcBorders>
+      </w:tcPr>
+    </w:tblStylePr>
+    <w:tblStylePr w:type="firstCol">
+      <w:rPr>
+        <w:b/>
+        <w:bCs/>
+      </w:rPr>
+    </w:tblStylePr>
+    <w:tblStylePr w:type="lastCol">
+      <w:rPr>
+        <w:b/>
+        <w:bCs/>
+      </w:rPr>
+    </w:tblStylePr>
+    <w:tblStylePr w:type="band1Vert">
+      <w:tblPr/>
+      <w:tcPr>
+        <w:shd w:val="clear" w:color="auto" w:fill="D9E2F3" w:themeFill="accent1" w:themeFillTint="33"/>
+      </w:tcPr>
+    </w:tblStylePr>
+    <w:tblStylePr w:type="band1Horz">
+      <w:tblPr/>
+      <w:tcPr>
+        <w:shd w:val="clear" w:color="auto" w:fill="D9E2F3" w:themeFill="accent1" w:themeFillTint="33"/>
+      </w:tcPr>
+    </w:tblStylePr>
+  </w:style>
+  <w:style w:type="paragraph" w:styleId="Intestazione">
+    <w:name w:val="header"/>
+    <w:basedOn w:val="Normale"/>
+    <w:link w:val="IntestazioneCarattere"/>
+    <w:uiPriority w:val="99"/>
+    <w:unhideWhenUsed/>
+    <w:rsid w:val="008F7B70"/>
+    <w:pPr>
+      <w:tabs>
+        <w:tab w:val="center" w:pos="4819"/>
+        <w:tab w:val="right" w:pos="9638"/>
+      </w:tabs>
+      <w:spacing w:after="0" w:line="240" w:lineRule="auto"/>
+    </w:pPr>
+  </w:style>
+  <w:style w:type="character" w:customStyle="1" w:styleId="IntestazioneCarattere">
+    <w:name w:val="Intestazione Carattere"/>
+    <w:basedOn w:val="Carpredefinitoparagrafo"/>
+    <w:link w:val="Intestazione"/>
+    <w:uiPriority w:val="99"/>
+    <w:rsid w:val="008F7B70"/>
+  </w:style>
+  <w:style w:type="paragraph" w:styleId="Pidipagina">
+    <w:name w:val="footer"/>
+    <w:basedOn w:val="Normale"/>
+    <w:link w:val="PidipaginaCarattere"/>
+    <w:uiPriority w:val="99"/>
+    <w:unhideWhenUsed/>
+    <w:rsid w:val="008F7B70"/>
+    <w:pPr>
+      <w:tabs>
+        <w:tab w:val="center" w:pos="4819"/>
+        <w:tab w:val="right" w:pos="9638"/>
+      </w:tabs>
+      <w:spacing w:after="0" w:line="240" w:lineRule="auto"/>
+    </w:pPr>
+  </w:style>
+  <w:style w:type="character" w:customStyle="1" w:styleId="PidipaginaCarattere">
+    <w:name w:val="Piè di pagina Carattere"/>
+    <w:basedOn w:val="Carpredefinitoparagrafo"/>
+    <w:link w:val="Pidipagina"/>
+    <w:uiPriority w:val="99"/>
+    <w:rsid w:val="008F7B70"/>
+  </w:style>
 </w:styles>
 </file>
 

</xml_diff>

<commit_message>
push finale deliverables pt.1
</commit_message>
<xml_diff>
--- a/Semilavorati/Object Design/ODD.docx
+++ b/Semilavorati/Object Design/ODD.docx
@@ -1083,8 +1083,18 @@
                 <w:sz w:val="28"/>
                 <w:szCs w:val="28"/>
               </w:rPr>
-              <w:t>Eljon Hida</w:t>
-            </w:r>
+              <w:t xml:space="preserve">Carlo </w:t>
+            </w:r>
+            <w:proofErr w:type="spellStart"/>
+            <w:r>
+              <w:rPr>
+                <w:rFonts w:asciiTheme="minorHAnsi" w:hAnsiTheme="minorHAnsi" w:cstheme="minorHAnsi"/>
+                <w:sz w:val="28"/>
+                <w:szCs w:val="28"/>
+              </w:rPr>
+              <w:t>Perilli</w:t>
+            </w:r>
+            <w:proofErr w:type="spellEnd"/>
           </w:p>
         </w:tc>
       </w:tr>
@@ -1391,7 +1401,7 @@
                 <w:sz w:val="28"/>
                 <w:szCs w:val="28"/>
               </w:rPr>
-              <w:t>0.5</w:t>
+              <w:t>2.0</w:t>
             </w:r>
           </w:p>
         </w:tc>
@@ -3033,6 +3043,193 @@
     </w:p>
     <w:p>
       <w:pPr>
+        <w:rPr>
+          <w:b/>
+          <w:bCs/>
+          <w:sz w:val="26"/>
+          <w:szCs w:val="26"/>
+          <w:lang w:eastAsia="it-IT"/>
+        </w:rPr>
+      </w:pPr>
+      <w:r>
+        <w:rPr>
+          <w:b/>
+          <w:bCs/>
+          <w:sz w:val="26"/>
+          <w:szCs w:val="26"/>
+          <w:lang w:eastAsia="it-IT"/>
+        </w:rPr>
+        <w:t xml:space="preserve">Prestazioni vs Costi: </w:t>
+      </w:r>
+    </w:p>
+    <w:p>
+      <w:pPr>
+        <w:spacing w:after="0"/>
+        <w:rPr>
+          <w:sz w:val="26"/>
+          <w:szCs w:val="26"/>
+          <w:lang w:eastAsia="it-IT"/>
+        </w:rPr>
+      </w:pPr>
+      <w:r>
+        <w:rPr>
+          <w:sz w:val="26"/>
+          <w:szCs w:val="26"/>
+          <w:lang w:eastAsia="it-IT"/>
+        </w:rPr>
+        <w:t>Lo sviluppo del sistema non prevede l’utilizzo di librerie o componenti a pagamento, essendo il progetto privo di budget economico.</w:t>
+      </w:r>
+    </w:p>
+    <w:p>
+      <w:pPr>
+        <w:spacing w:after="0"/>
+        <w:rPr>
+          <w:sz w:val="26"/>
+          <w:szCs w:val="26"/>
+          <w:lang w:eastAsia="it-IT"/>
+        </w:rPr>
+      </w:pPr>
+    </w:p>
+    <w:p>
+      <w:pPr>
+        <w:spacing w:after="0"/>
+        <w:rPr>
+          <w:sz w:val="26"/>
+          <w:szCs w:val="26"/>
+          <w:lang w:eastAsia="it-IT"/>
+        </w:rPr>
+      </w:pPr>
+    </w:p>
+    <w:p>
+      <w:pPr>
+        <w:spacing w:after="0"/>
+        <w:rPr>
+          <w:b/>
+          <w:bCs/>
+          <w:sz w:val="26"/>
+          <w:szCs w:val="26"/>
+          <w:lang w:eastAsia="it-IT"/>
+        </w:rPr>
+      </w:pPr>
+      <w:r>
+        <w:rPr>
+          <w:b/>
+          <w:bCs/>
+          <w:sz w:val="26"/>
+          <w:szCs w:val="26"/>
+          <w:lang w:eastAsia="it-IT"/>
+        </w:rPr>
+        <w:t xml:space="preserve">Affidabilità vs </w:t>
+      </w:r>
+      <w:proofErr w:type="spellStart"/>
+      <w:r>
+        <w:rPr>
+          <w:b/>
+          <w:bCs/>
+          <w:sz w:val="26"/>
+          <w:szCs w:val="26"/>
+          <w:lang w:eastAsia="it-IT"/>
+        </w:rPr>
+        <w:t>Usability</w:t>
+      </w:r>
+      <w:proofErr w:type="spellEnd"/>
+      <w:r>
+        <w:rPr>
+          <w:b/>
+          <w:bCs/>
+          <w:sz w:val="26"/>
+          <w:szCs w:val="26"/>
+          <w:lang w:eastAsia="it-IT"/>
+        </w:rPr>
+        <w:t>:</w:t>
+      </w:r>
+    </w:p>
+    <w:p>
+      <w:pPr>
+        <w:spacing w:after="0"/>
+        <w:rPr>
+          <w:sz w:val="26"/>
+          <w:szCs w:val="26"/>
+          <w:lang w:eastAsia="it-IT"/>
+        </w:rPr>
+      </w:pPr>
+    </w:p>
+    <w:p>
+      <w:pPr>
+        <w:spacing w:after="0"/>
+        <w:rPr>
+          <w:sz w:val="26"/>
+          <w:szCs w:val="26"/>
+          <w:lang w:eastAsia="it-IT"/>
+        </w:rPr>
+      </w:pPr>
+      <w:r>
+        <w:rPr>
+          <w:sz w:val="26"/>
+          <w:szCs w:val="26"/>
+          <w:lang w:eastAsia="it-IT"/>
+        </w:rPr>
+        <w:t>Un software altamente affidabile potrebbe avere un’interfaccia utente meno intuitiva, mentre un software intuitivo presenta un’affidabilità leggermente inferiore.</w:t>
+      </w:r>
+    </w:p>
+    <w:p>
+      <w:pPr>
+        <w:spacing w:after="0"/>
+        <w:rPr>
+          <w:sz w:val="26"/>
+          <w:szCs w:val="26"/>
+          <w:lang w:eastAsia="it-IT"/>
+        </w:rPr>
+      </w:pPr>
+    </w:p>
+    <w:p>
+      <w:pPr>
+        <w:spacing w:after="0"/>
+        <w:rPr>
+          <w:sz w:val="26"/>
+          <w:szCs w:val="26"/>
+          <w:lang w:eastAsia="it-IT"/>
+        </w:rPr>
+      </w:pPr>
+      <w:r>
+        <w:rPr>
+          <w:sz w:val="26"/>
+          <w:szCs w:val="26"/>
+          <w:lang w:eastAsia="it-IT"/>
+        </w:rPr>
+        <w:t xml:space="preserve">Nel nostro abbiamo scelto di garante al nostro software un livello di medio di </w:t>
+      </w:r>
+      <w:proofErr w:type="spellStart"/>
+      <w:r>
+        <w:rPr>
+          <w:sz w:val="26"/>
+          <w:szCs w:val="26"/>
+          <w:lang w:eastAsia="it-IT"/>
+        </w:rPr>
+        <w:t>usability</w:t>
+      </w:r>
+      <w:proofErr w:type="spellEnd"/>
+      <w:r>
+        <w:rPr>
+          <w:sz w:val="26"/>
+          <w:szCs w:val="26"/>
+          <w:lang w:eastAsia="it-IT"/>
+        </w:rPr>
+        <w:t xml:space="preserve"> e affidabilità.</w:t>
+      </w:r>
+    </w:p>
+    <w:p>
+      <w:pPr>
+        <w:spacing w:after="0"/>
+        <w:rPr>
+          <w:sz w:val="26"/>
+          <w:szCs w:val="26"/>
+          <w:lang w:eastAsia="it-IT"/>
+        </w:rPr>
+      </w:pPr>
+    </w:p>
+    <w:p>
+      <w:pPr>
         <w:spacing w:after="0" w:line="240" w:lineRule="auto"/>
         <w:rPr>
           <w:rFonts w:ascii="Arial" w:eastAsia="Times New Roman" w:hAnsi="Arial" w:cs="Arial"/>
@@ -3041,7 +3238,7 @@
           <w:color w:val="000000"/>
           <w:sz w:val="32"/>
           <w:szCs w:val="32"/>
-          <w:lang w:val="en-US" w:eastAsia="it-IT"/>
+          <w:lang w:eastAsia="it-IT"/>
         </w:rPr>
       </w:pPr>
     </w:p>
@@ -3233,6 +3430,7 @@
           <w:szCs w:val="26"/>
           <w:lang w:eastAsia="it-IT"/>
         </w:rPr>
+        <w:lastRenderedPageBreak/>
         <w:t xml:space="preserve">Utilizzando </w:t>
       </w:r>
       <w:r>
@@ -3448,7 +3646,6 @@
           <w:szCs w:val="26"/>
           <w:lang w:eastAsia="it-IT"/>
         </w:rPr>
-        <w:lastRenderedPageBreak/>
         <w:t>Nella maggior parte dei casi il nome del metodo sarà un verbo che rappresenta la sua funzione e sarà seguito dal nome d</w:t>
       </w:r>
       <w:r>
@@ -3885,6 +4082,7 @@
           <w:szCs w:val="26"/>
           <w:lang w:eastAsia="it-IT"/>
         </w:rPr>
+        <w:lastRenderedPageBreak/>
         <w:t>6</w:t>
       </w:r>
       <w:r>
@@ -4666,6 +4864,41 @@
     </w:p>
     <w:p>
       <w:pPr>
+        <w:rPr>
+          <w:lang w:eastAsia="it-IT"/>
+        </w:rPr>
+      </w:pPr>
+    </w:p>
+    <w:p>
+      <w:pPr>
+        <w:rPr>
+          <w:lang w:eastAsia="it-IT"/>
+        </w:rPr>
+      </w:pPr>
+    </w:p>
+    <w:p>
+      <w:pPr>
+        <w:rPr>
+          <w:lang w:eastAsia="it-IT"/>
+        </w:rPr>
+      </w:pPr>
+    </w:p>
+    <w:p>
+      <w:pPr>
+        <w:rPr>
+          <w:lang w:eastAsia="it-IT"/>
+        </w:rPr>
+      </w:pPr>
+    </w:p>
+    <w:p>
+      <w:pPr>
+        <w:rPr>
+          <w:lang w:eastAsia="it-IT"/>
+        </w:rPr>
+      </w:pPr>
+    </w:p>
+    <w:p>
+      <w:pPr>
         <w:ind w:firstLine="708"/>
         <w:rPr>
           <w:b/>
@@ -4993,101 +5226,6 @@
           <w:rFonts w:eastAsia="Times New Roman"/>
           <w:sz w:val="36"/>
           <w:szCs w:val="36"/>
-          <w:lang w:eastAsia="it-IT"/>
-        </w:rPr>
-      </w:pPr>
-    </w:p>
-    <w:p>
-      <w:pPr>
-        <w:rPr>
-          <w:lang w:eastAsia="it-IT"/>
-        </w:rPr>
-      </w:pPr>
-    </w:p>
-    <w:p>
-      <w:pPr>
-        <w:rPr>
-          <w:lang w:eastAsia="it-IT"/>
-        </w:rPr>
-      </w:pPr>
-    </w:p>
-    <w:p>
-      <w:pPr>
-        <w:rPr>
-          <w:lang w:eastAsia="it-IT"/>
-        </w:rPr>
-      </w:pPr>
-    </w:p>
-    <w:p>
-      <w:pPr>
-        <w:rPr>
-          <w:lang w:eastAsia="it-IT"/>
-        </w:rPr>
-      </w:pPr>
-    </w:p>
-    <w:p>
-      <w:pPr>
-        <w:rPr>
-          <w:lang w:eastAsia="it-IT"/>
-        </w:rPr>
-      </w:pPr>
-    </w:p>
-    <w:p>
-      <w:pPr>
-        <w:rPr>
-          <w:lang w:eastAsia="it-IT"/>
-        </w:rPr>
-      </w:pPr>
-    </w:p>
-    <w:p>
-      <w:pPr>
-        <w:rPr>
-          <w:lang w:eastAsia="it-IT"/>
-        </w:rPr>
-      </w:pPr>
-    </w:p>
-    <w:p>
-      <w:pPr>
-        <w:pStyle w:val="Titolo1"/>
-        <w:rPr>
-          <w:rFonts w:eastAsia="Times New Roman"/>
-          <w:sz w:val="36"/>
-          <w:szCs w:val="36"/>
-          <w:lang w:eastAsia="it-IT"/>
-        </w:rPr>
-      </w:pPr>
-    </w:p>
-    <w:p>
-      <w:pPr>
-        <w:rPr>
-          <w:lang w:eastAsia="it-IT"/>
-        </w:rPr>
-      </w:pPr>
-    </w:p>
-    <w:p>
-      <w:pPr>
-        <w:rPr>
-          <w:lang w:eastAsia="it-IT"/>
-        </w:rPr>
-      </w:pPr>
-    </w:p>
-    <w:p>
-      <w:pPr>
-        <w:rPr>
-          <w:lang w:eastAsia="it-IT"/>
-        </w:rPr>
-      </w:pPr>
-    </w:p>
-    <w:p>
-      <w:pPr>
-        <w:rPr>
-          <w:lang w:eastAsia="it-IT"/>
-        </w:rPr>
-      </w:pPr>
-    </w:p>
-    <w:p>
-      <w:pPr>
-        <w:rPr>
           <w:lang w:eastAsia="it-IT"/>
         </w:rPr>
       </w:pPr>
@@ -5537,9 +5675,9 @@
           <w:noProof/>
         </w:rPr>
         <w:drawing>
-          <wp:inline distT="0" distB="0" distL="0" distR="0" wp14:anchorId="6DC7B27E" wp14:editId="16B8A89D">
-            <wp:extent cx="2933700" cy="4559300"/>
-            <wp:effectExtent l="0" t="0" r="0" b="0"/>
+          <wp:inline distT="0" distB="0" distL="0" distR="0" wp14:anchorId="6DC7B27E" wp14:editId="4E10B746">
+            <wp:extent cx="2565400" cy="3986920"/>
+            <wp:effectExtent l="0" t="0" r="6350" b="0"/>
             <wp:docPr id="8" name="Immagine 8"/>
             <wp:cNvGraphicFramePr>
               <a:graphicFrameLocks xmlns:a="http://schemas.openxmlformats.org/drawingml/2006/main" noChangeAspect="1"/>
@@ -5569,7 +5707,7 @@
                   <pic:spPr bwMode="auto">
                     <a:xfrm>
                       <a:off x="0" y="0"/>
-                      <a:ext cx="2933700" cy="4559300"/>
+                      <a:ext cx="2571462" cy="3996341"/>
                     </a:xfrm>
                     <a:prstGeom prst="rect">
                       <a:avLst/>
@@ -5610,14 +5748,6 @@
           <w:szCs w:val="26"/>
         </w:rPr>
       </w:pPr>
-    </w:p>
-    <w:p>
-      <w:pPr>
-        <w:rPr>
-          <w:sz w:val="26"/>
-          <w:szCs w:val="26"/>
-        </w:rPr>
-      </w:pPr>
       <w:r>
         <w:rPr>
           <w:noProof/>
@@ -5625,10 +5755,10 @@
           <w:szCs w:val="26"/>
         </w:rPr>
         <w:drawing>
-          <wp:inline distT="0" distB="0" distL="0" distR="0" wp14:anchorId="6A672F0D" wp14:editId="5621759F">
-            <wp:extent cx="2425700" cy="3390531"/>
-            <wp:effectExtent l="0" t="0" r="0" b="635"/>
-            <wp:docPr id="6" name="Immagine 6"/>
+          <wp:inline distT="0" distB="0" distL="0" distR="0" wp14:anchorId="3C72B633" wp14:editId="42BD71C0">
+            <wp:extent cx="2590800" cy="3621301"/>
+            <wp:effectExtent l="0" t="0" r="0" b="0"/>
+            <wp:docPr id="6" name="Immagine 6" descr="Immagine che contiene testo&#10;&#10;Descrizione generata automaticamente"/>
             <wp:cNvGraphicFramePr>
               <a:graphicFrameLocks xmlns:a="http://schemas.openxmlformats.org/drawingml/2006/main" noChangeAspect="1"/>
             </wp:cNvGraphicFramePr>
@@ -5636,7 +5766,7 @@
               <a:graphicData uri="http://schemas.openxmlformats.org/drawingml/2006/picture">
                 <pic:pic xmlns:pic="http://schemas.openxmlformats.org/drawingml/2006/picture">
                   <pic:nvPicPr>
-                    <pic:cNvPr id="0" name="Picture 1"/>
+                    <pic:cNvPr id="6" name="Immagine 6" descr="Immagine che contiene testo&#10;&#10;Descrizione generata automaticamente"/>
                     <pic:cNvPicPr>
                       <a:picLocks noChangeAspect="1" noChangeArrowheads="1"/>
                     </pic:cNvPicPr>
@@ -5657,7 +5787,7 @@
                   <pic:spPr bwMode="auto">
                     <a:xfrm>
                       <a:off x="0" y="0"/>
-                      <a:ext cx="2466801" cy="3447981"/>
+                      <a:ext cx="2651860" cy="3706649"/>
                     </a:xfrm>
                     <a:prstGeom prst="rect">
                       <a:avLst/>
@@ -5673,6 +5803,22 @@
           </wp:inline>
         </w:drawing>
       </w:r>
+    </w:p>
+    <w:p>
+      <w:pPr>
+        <w:rPr>
+          <w:sz w:val="26"/>
+          <w:szCs w:val="26"/>
+        </w:rPr>
+      </w:pPr>
+    </w:p>
+    <w:p>
+      <w:pPr>
+        <w:rPr>
+          <w:sz w:val="26"/>
+          <w:szCs w:val="26"/>
+        </w:rPr>
+      </w:pPr>
     </w:p>
     <w:p>
       <w:pPr>
@@ -27972,17 +28118,6 @@
           <w:bCs/>
           <w:sz w:val="28"/>
           <w:szCs w:val="28"/>
-          <w:lang w:val="en-US"/>
-        </w:rPr>
-      </w:pPr>
-    </w:p>
-    <w:p>
-      <w:pPr>
-        <w:rPr>
-          <w:b/>
-          <w:bCs/>
-          <w:sz w:val="28"/>
-          <w:szCs w:val="28"/>
         </w:rPr>
       </w:pPr>
     </w:p>
@@ -28804,6 +28939,7 @@
                 <w:sz w:val="26"/>
                 <w:szCs w:val="26"/>
               </w:rPr>
+              <w:lastRenderedPageBreak/>
               <w:t>Nome Metodo</w:t>
             </w:r>
           </w:p>

</xml_diff>